<commit_message>
union RPZ - pics nums
</commit_message>
<xml_diff>
--- a/preprod/РПЗ v1.docx
+++ b/preprod/РПЗ v1.docx
@@ -7920,26 +7920,17 @@
           <w:bCs/>
           <w:sz w:val="28"/>
           <w:szCs w:val="28"/>
-          <w:highlight w:val="cyan"/>
+          <w:highlight w:val="none"/>
           <w:u w:val="none"/>
         </w:rPr>
         <w:t xml:space="preserve">2.1 Проектирование архитектуры и бизнес-логики</w:t>
       </w:r>
       <w:r>
         <w:rPr>
-          <w:highlight w:val="cyan"/>
-        </w:rPr>
-        <w:t xml:space="preserve"> (перенести диаграмму вариантов использования в главу 1)</w:t>
-      </w:r>
-      <w:r>
-        <w:rPr>
-          <w:sz w:val="28"/>
-          <w:szCs w:val="28"/>
-          <w:highlight w:val="cyan"/>
-        </w:rPr>
-      </w:r>
-      <w:bookmarkEnd w:id="29"/>
-      <w:r/>
+          <w:highlight w:val="none"/>
+        </w:rPr>
+        <w:t xml:space="preserve"> </w:t>
+      </w:r>
       <w:r/>
     </w:p>
     <w:p>
@@ -8032,12 +8023,21 @@
           <w:highlight w:val="none"/>
           <w:u w:val="none"/>
         </w:rPr>
-        <w:t xml:space="preserve">рисунке 1 [1].</w:t>
-      </w:r>
-      <w:r>
-        <w:rPr>
-          <w:sz w:val="28"/>
-          <w:szCs w:val="28"/>
+        <w:t xml:space="preserve">рисунке 9 [1].</w:t>
+      </w:r>
+      <w:r/>
+      <w:r>
+        <w:rPr>
+          <w:sz w:val="28"/>
+          <w:szCs w:val="28"/>
+          <w:highlight w:val="none"/>
+        </w:rPr>
+      </w:r>
+      <w:r>
+        <w:rPr>
+          <w:sz w:val="28"/>
+          <w:szCs w:val="28"/>
+          <w:highlight w:val="none"/>
         </w:rPr>
       </w:r>
       <w:r/>
@@ -8045,26 +8045,28 @@
     <w:p>
       <w:pPr>
         <w:ind w:firstLine="0"/>
+        <w:jc w:val="center"/>
         <w:spacing w:line="360" w:lineRule="auto"/>
         <w:shd w:val="nil" w:color="000000"/>
-      </w:pPr>
-      <w:r>
         <w:rPr>
           <w:sz w:val="28"/>
           <w:szCs w:val="28"/>
           <w:highlight w:val="none"/>
         </w:rPr>
-      </w:r>
-      <w:r>
-        <w:rPr>
-          <w:sz w:val="28"/>
-          <w:szCs w:val="28"/>
-        </w:rPr>
+      </w:pPr>
+      <w:r>
+        <w:rPr>
+          <w:sz w:val="28"/>
+          <w:szCs w:val="28"/>
+          <w:highlight w:val="none"/>
+        </w:rPr>
+      </w:r>
+      <w:r>
         <mc:AlternateContent>
           <mc:Choice Requires="wpg">
             <w:drawing>
               <wp:inline xmlns:wp="http://schemas.openxmlformats.org/drawingml/2006/wordprocessingDrawing" distT="0" distB="0" distL="0" distR="0">
-                <wp:extent cx="6119495" cy="2934285"/>
+                <wp:extent cx="4336482" cy="4738775"/>
                 <wp:effectExtent l="0" t="0" r="0" b="0"/>
                 <wp:docPr id="10" name=""/>
                 <wp:cNvGraphicFramePr>
@@ -8074,7 +8076,7 @@
                   <a:graphicData uri="http://schemas.openxmlformats.org/drawingml/2006/picture">
                     <pic:pic xmlns:pic="http://schemas.openxmlformats.org/drawingml/2006/picture">
                       <pic:nvPicPr>
-                        <pic:cNvPr id="1544905772" name=""/>
+                        <pic:cNvPr id="1160315154" name=""/>
                         <pic:cNvPicPr>
                           <a:picLocks noChangeAspect="1"/>
                         </pic:cNvPicPr>
@@ -8085,9 +8087,9 @@
                         <a:stretch/>
                       </pic:blipFill>
                       <pic:spPr bwMode="auto">
-                        <a:xfrm>
+                        <a:xfrm flipH="0" flipV="0">
                           <a:off x="0" y="0"/>
-                          <a:ext cx="6119493" cy="2934283"/>
+                          <a:ext cx="4336482" cy="4738775"/>
                         </a:xfrm>
                         <a:prstGeom prst="rect">
                           <a:avLst/>
@@ -8117,7 +8119,7 @@
                   <v:f eqn="sum @10 21600 0"/>
                 </v:formulas>
               </v:shapetype>
-              <v:shape id="_x0000_i9" o:spid="_x0000_s9" type="#_x0000_t75" style="width:481.8pt;height:231.0pt;mso-wrap-distance-left:0.0pt;mso-wrap-distance-top:0.0pt;mso-wrap-distance-right:0.0pt;mso-wrap-distance-bottom:0.0pt;" stroked="false">
+              <v:shape id="_x0000_i9" o:spid="_x0000_s9" type="#_x0000_t75" style="width:341.5pt;height:373.1pt;mso-wrap-distance-left:0.0pt;mso-wrap-distance-top:0.0pt;mso-wrap-distance-right:0.0pt;mso-wrap-distance-bottom:0.0pt;" stroked="false">
                 <v:path textboxrect="0,0,0,0"/>
                 <v:imagedata r:id="rId23" o:title=""/>
               </v:shape>
@@ -8129,6 +8131,27 @@
         <w:rPr>
           <w:sz w:val="28"/>
           <w:szCs w:val="28"/>
+          <w:highlight w:val="none"/>
+        </w:rPr>
+      </w:r>
+      <w:r/>
+      <w:r>
+        <w:rPr>
+          <w:sz w:val="28"/>
+          <w:szCs w:val="28"/>
+          <w:highlight w:val="none"/>
+        </w:rPr>
+      </w:r>
+      <w:r>
+        <w:rPr>
+          <w:sz w:val="28"/>
+          <w:szCs w:val="28"/>
+        </w:rPr>
+      </w:r>
+      <w:r>
+        <w:rPr>
+          <w:sz w:val="28"/>
+          <w:szCs w:val="28"/>
         </w:rPr>
       </w:r>
       <w:r/>
@@ -8136,39 +8159,9 @@
     <w:p>
       <w:pPr>
         <w:ind w:firstLine="0"/>
-        <w:spacing w:line="360" w:lineRule="auto"/>
-        <w:shd w:val="nil" w:color="000000"/>
-        <w:rPr>
-          <w:sz w:val="28"/>
-          <w:szCs w:val="28"/>
-        </w:rPr>
-      </w:pPr>
-      <w:r>
-        <w:rPr>
-          <w:b w:val="0"/>
-          <w:bCs w:val="0"/>
-          <w:sz w:val="28"/>
-          <w:szCs w:val="28"/>
-          <w:highlight w:val="none"/>
-          <w:u w:val="none"/>
-        </w:rPr>
-      </w:r>
-      <w:r>
-        <w:rPr>
-          <w:sz w:val="28"/>
-          <w:szCs w:val="28"/>
-        </w:rPr>
-      </w:r>
-      <w:r/>
-    </w:p>
-    <w:p>
-      <w:pPr>
-        <w:ind w:firstLine="708"/>
         <w:jc w:val="center"/>
         <w:spacing w:line="360" w:lineRule="auto"/>
         <w:shd w:val="nil" w:color="000000"/>
-      </w:pPr>
-      <w:r>
         <w:rPr>
           <w:b w:val="0"/>
           <w:bCs w:val="0"/>
@@ -8177,8 +8170,7 @@
           <w:highlight w:val="none"/>
           <w:u w:val="none"/>
         </w:rPr>
-        <w:t xml:space="preserve"> </w:t>
-      </w:r>
+      </w:pPr>
       <w:r>
         <w:rPr>
           <w:b w:val="0"/>
@@ -8188,7 +8180,7 @@
           <w:highlight w:val="none"/>
           <w:u w:val="none"/>
         </w:rPr>
-        <w:t xml:space="preserve">Рисунок </w:t>
+        <w:t xml:space="preserve"> </w:t>
       </w:r>
       <w:r>
         <w:rPr>
@@ -8199,7 +8191,7 @@
           <w:highlight w:val="none"/>
           <w:u w:val="none"/>
         </w:rPr>
-        <w:t xml:space="preserve">1</w:t>
+        <w:t xml:space="preserve">Рисунок </w:t>
       </w:r>
       <w:r>
         <w:rPr>
@@ -8210,7 +8202,7 @@
           <w:highlight w:val="none"/>
           <w:u w:val="none"/>
         </w:rPr>
-        <w:t xml:space="preserve"> —</w:t>
+        <w:t xml:space="preserve">9 —</w:t>
       </w:r>
       <w:r>
         <w:rPr>
@@ -8242,13 +8234,6 @@
           <w:szCs w:val="28"/>
           <w:highlight w:val="none"/>
           <w:u w:val="none"/>
-        </w:rPr>
-        <w:br w:type="page" w:clear="all"/>
-      </w:r>
-      <w:r>
-        <w:rPr>
-          <w:sz w:val="28"/>
-          <w:szCs w:val="28"/>
         </w:rPr>
       </w:r>
       <w:r/>
@@ -8259,6 +8244,11 @@
         <w:jc w:val="both"/>
         <w:spacing w:line="360" w:lineRule="auto"/>
         <w:shd w:val="nil" w:color="000000"/>
+        <w:rPr>
+          <w:sz w:val="28"/>
+          <w:szCs w:val="28"/>
+          <w:highlight w:val="none"/>
+        </w:rPr>
       </w:pPr>
       <w:r>
         <w:rPr>
@@ -8280,109 +8270,434 @@
           <w:highlight w:val="none"/>
           <w:u w:val="none"/>
         </w:rPr>
-        <w:t xml:space="preserve">подсистеме</w:t>
-      </w:r>
-      <w:r>
-        <w:rPr>
-          <w:b w:val="0"/>
-          <w:bCs w:val="0"/>
+        <w:t xml:space="preserve">подсистеме и представленной в главе 1 диаграммы вариантов использования была разработана структура компонентов, отвечающих за их реализацию</w:t>
+      </w:r>
+      <w:r>
+        <w:rPr>
           <w:sz w:val="28"/>
           <w:szCs w:val="28"/>
           <w:highlight w:val="none"/>
-          <w:u w:val="none"/>
-        </w:rPr>
-        <w:t xml:space="preserve">, была создана диаграмма вариантов использования</w:t>
-      </w:r>
-      <w:r>
-        <w:rPr>
-          <w:b w:val="0"/>
-          <w:bCs w:val="0"/>
-          <w:sz w:val="28"/>
-          <w:szCs w:val="28"/>
-          <w:highlight w:val="none"/>
-          <w:u w:val="none"/>
-        </w:rPr>
-        <w:t xml:space="preserve">, представленная на</w:t>
-      </w:r>
-      <w:r>
-        <w:rPr>
-          <w:b w:val="0"/>
-          <w:bCs w:val="0"/>
-          <w:sz w:val="28"/>
-          <w:szCs w:val="28"/>
-          <w:highlight w:val="none"/>
-          <w:u w:val="none"/>
-        </w:rPr>
-        <w:t xml:space="preserve"> </w:t>
-      </w:r>
-      <w:r>
-        <w:rPr>
-          <w:b w:val="0"/>
-          <w:bCs w:val="0"/>
-          <w:sz w:val="28"/>
-          <w:szCs w:val="28"/>
-          <w:highlight w:val="none"/>
-          <w:u w:val="none"/>
-        </w:rPr>
-        <w:t xml:space="preserve">рисунке </w:t>
-      </w:r>
-      <w:r>
-        <w:rPr>
-          <w:b w:val="0"/>
-          <w:bCs w:val="0"/>
-          <w:sz w:val="28"/>
-          <w:szCs w:val="28"/>
-          <w:highlight w:val="none"/>
-          <w:u w:val="none"/>
-        </w:rPr>
-        <w:t xml:space="preserve">2 [2]</w:t>
-      </w:r>
-      <w:r>
-        <w:rPr>
-          <w:b w:val="0"/>
-          <w:bCs w:val="0"/>
-          <w:sz w:val="28"/>
-          <w:szCs w:val="28"/>
-          <w:highlight w:val="none"/>
-          <w:u w:val="none"/>
-        </w:rPr>
-        <w:t xml:space="preserve">.</w:t>
-      </w:r>
-      <w:r>
-        <w:rPr>
-          <w:sz w:val="28"/>
-          <w:szCs w:val="28"/>
-        </w:rPr>
-      </w:r>
+        </w:rPr>
+        <w:t xml:space="preserve">:</w:t>
+      </w:r>
+      <w:r>
+        <w:rPr>
+          <w:sz w:val="28"/>
+          <w:szCs w:val="28"/>
+        </w:rPr>
+      </w:r>
+      <w:r/>
       <w:r/>
     </w:p>
     <w:p>
       <w:pPr>
-        <w:ind w:firstLine="0"/>
-        <w:jc w:val="center"/>
+        <w:numPr>
+          <w:ilvl w:val="0"/>
+          <w:numId w:val="0"/>
+        </w:numPr>
+        <w:ind w:left="708" w:firstLine="0"/>
+        <w:jc w:val="both"/>
         <w:spacing w:line="360" w:lineRule="auto"/>
         <w:shd w:val="nil" w:color="000000"/>
-      </w:pPr>
-      <w:r>
-        <w:rPr>
-          <w:b/>
-          <w:bCs/>
+        <w:rPr>
+          <w:sz w:val="28"/>
+          <w:szCs w:val="28"/>
+        </w:rPr>
+      </w:pPr>
+      <w:r>
+        <w:rPr>
           <w:sz w:val="28"/>
           <w:szCs w:val="28"/>
           <w:highlight w:val="none"/>
-          <w:u w:val="none"/>
-        </w:rPr>
-      </w:r>
-      <w:r>
-        <w:rPr>
-          <w:sz w:val="28"/>
-          <w:szCs w:val="28"/>
-        </w:rPr>
+        </w:rPr>
+        <w:t xml:space="preserve">- </w:t>
+      </w:r>
+      <w:r>
+        <w:rPr>
+          <w:sz w:val="28"/>
+          <w:szCs w:val="28"/>
+          <w:highlight w:val="none"/>
+        </w:rPr>
+        <w:t xml:space="preserve">микросервис взаимодействия с БД</w:t>
+      </w:r>
+      <w:r>
+        <w:rPr>
+          <w:sz w:val="28"/>
+          <w:szCs w:val="28"/>
+          <w:highlight w:val="none"/>
+        </w:rPr>
+        <w:t xml:space="preserve"> — реализует CRUD-операции над данными в БД;</w:t>
+      </w:r>
+      <w:r>
+        <w:rPr>
+          <w:sz w:val="28"/>
+          <w:szCs w:val="28"/>
+        </w:rPr>
+      </w:r>
+      <w:r/>
+    </w:p>
+    <w:p>
+      <w:pPr>
+        <w:numPr>
+          <w:ilvl w:val="0"/>
+          <w:numId w:val="0"/>
+        </w:numPr>
+        <w:ind w:left="708" w:firstLine="0"/>
+        <w:jc w:val="both"/>
+        <w:spacing w:line="360" w:lineRule="auto"/>
+        <w:shd w:val="nil" w:color="000000"/>
+        <w:rPr>
+          <w:sz w:val="28"/>
+          <w:szCs w:val="28"/>
+        </w:rPr>
+      </w:pPr>
+      <w:r>
+        <w:rPr>
+          <w:sz w:val="28"/>
+          <w:szCs w:val="28"/>
+          <w:highlight w:val="none"/>
+        </w:rPr>
+        <w:t xml:space="preserve">- анализатор — выполняет проверку и анализ пользовательских решений;</w:t>
+      </w:r>
+      <w:r>
+        <w:rPr>
+          <w:sz w:val="28"/>
+          <w:szCs w:val="28"/>
+        </w:rPr>
+      </w:r>
+      <w:r/>
+    </w:p>
+    <w:p>
+      <w:pPr>
+        <w:numPr>
+          <w:ilvl w:val="0"/>
+          <w:numId w:val="0"/>
+        </w:numPr>
+        <w:ind w:left="708" w:firstLine="0"/>
+        <w:jc w:val="both"/>
+        <w:spacing w:line="360" w:lineRule="auto"/>
+        <w:shd w:val="nil" w:color="000000"/>
+        <w:rPr>
+          <w:sz w:val="28"/>
+          <w:szCs w:val="28"/>
+        </w:rPr>
+      </w:pPr>
+      <w:r>
+        <w:rPr>
+          <w:sz w:val="28"/>
+          <w:szCs w:val="28"/>
+          <w:highlight w:val="none"/>
+        </w:rPr>
+        <w:t xml:space="preserve">- </w:t>
+      </w:r>
+      <w:r>
+        <w:rPr>
+          <w:sz w:val="28"/>
+          <w:szCs w:val="28"/>
+          <w:highlight w:val="none"/>
+        </w:rPr>
+        <w:t xml:space="preserve">синтезатор (симулятор, компилятор) — выполняет синтез устройств из Verilog-кода и симулирует их работу;</w:t>
+      </w:r>
+      <w:r>
+        <w:rPr>
+          <w:sz w:val="28"/>
+          <w:szCs w:val="28"/>
+        </w:rPr>
+      </w:r>
+      <w:r/>
+    </w:p>
+    <w:p>
+      <w:pPr>
+        <w:numPr>
+          <w:ilvl w:val="0"/>
+          <w:numId w:val="0"/>
+        </w:numPr>
+        <w:ind w:left="708" w:firstLine="0"/>
+        <w:jc w:val="both"/>
+        <w:spacing w:line="360" w:lineRule="auto"/>
+        <w:shd w:val="nil" w:color="000000"/>
+        <w:rPr>
+          <w:sz w:val="28"/>
+          <w:szCs w:val="28"/>
+        </w:rPr>
+      </w:pPr>
+      <w:r>
+        <w:rPr>
+          <w:sz w:val="28"/>
+          <w:szCs w:val="28"/>
+          <w:highlight w:val="none"/>
+        </w:rPr>
+        <w:t xml:space="preserve">- преобразователи форматов временных диаграмм — преобразуют временные диаграммы в удобные для хранения и обработки форматы;</w:t>
+      </w:r>
+      <w:r>
+        <w:rPr>
+          <w:sz w:val="28"/>
+          <w:szCs w:val="28"/>
+        </w:rPr>
+      </w:r>
+      <w:r/>
+    </w:p>
+    <w:p>
+      <w:pPr>
+        <w:numPr>
+          <w:ilvl w:val="0"/>
+          <w:numId w:val="0"/>
+        </w:numPr>
+        <w:ind w:left="709" w:firstLine="0"/>
+        <w:jc w:val="both"/>
+        <w:spacing w:line="360" w:lineRule="auto"/>
+        <w:shd w:val="nil" w:color="000000"/>
+        <w:rPr>
+          <w:sz w:val="28"/>
+          <w:szCs w:val="28"/>
+        </w:rPr>
+      </w:pPr>
+      <w:r>
+        <w:rPr>
+          <w:sz w:val="28"/>
+          <w:szCs w:val="28"/>
+          <w:highlight w:val="none"/>
+        </w:rPr>
+        <w:t xml:space="preserve">- </w:t>
+      </w:r>
+      <w:r>
+        <w:rPr>
+          <w:sz w:val="28"/>
+          <w:szCs w:val="28"/>
+          <w:highlight w:val="none"/>
+        </w:rPr>
+        <w:t xml:space="preserve">микросервис</w:t>
+      </w:r>
+      <w:r>
+        <w:rPr>
+          <w:sz w:val="28"/>
+          <w:szCs w:val="28"/>
+          <w:highlight w:val="none"/>
+        </w:rPr>
+        <w:t xml:space="preserve"> анализа статистики</w:t>
+      </w:r>
+      <w:r>
+        <w:rPr>
+          <w:sz w:val="28"/>
+          <w:szCs w:val="28"/>
+          <w:highlight w:val="none"/>
+        </w:rPr>
+        <w:t xml:space="preserve">;</w:t>
+      </w:r>
+      <w:r>
+        <w:rPr>
+          <w:sz w:val="28"/>
+          <w:szCs w:val="28"/>
+        </w:rPr>
+      </w:r>
+      <w:r/>
+    </w:p>
+    <w:p>
+      <w:pPr>
+        <w:numPr>
+          <w:ilvl w:val="0"/>
+          <w:numId w:val="0"/>
+        </w:numPr>
+        <w:ind w:left="0" w:firstLine="708"/>
+        <w:jc w:val="both"/>
+        <w:spacing w:line="360" w:lineRule="auto"/>
+        <w:shd w:val="nil" w:color="000000"/>
+        <w:rPr>
+          <w:sz w:val="28"/>
+          <w:szCs w:val="28"/>
+        </w:rPr>
+      </w:pPr>
+      <w:r>
+        <w:rPr>
+          <w:sz w:val="28"/>
+          <w:szCs w:val="28"/>
+          <w:highlight w:val="none"/>
+        </w:rPr>
+        <w:t xml:space="preserve">- </w:t>
+      </w:r>
+      <w:r>
+        <w:rPr>
+          <w:sz w:val="28"/>
+          <w:szCs w:val="28"/>
+          <w:highlight w:val="none"/>
+        </w:rPr>
+        <w:t xml:space="preserve">компонент</w:t>
+      </w:r>
+      <w:r>
+        <w:rPr>
+          <w:sz w:val="28"/>
+          <w:szCs w:val="28"/>
+          <w:highlight w:val="none"/>
+        </w:rPr>
+        <w:t xml:space="preserve"> бизнес-логики — реализует бизнес-логику подсистемы, связывает остальные микросервисы</w:t>
+      </w:r>
+      <w:r>
+        <w:rPr>
+          <w:sz w:val="28"/>
+          <w:szCs w:val="28"/>
+          <w:highlight w:val="none"/>
+        </w:rPr>
+        <w:t xml:space="preserve">.</w:t>
+      </w:r>
+      <w:r>
+        <w:rPr>
+          <w:sz w:val="28"/>
+          <w:szCs w:val="28"/>
+        </w:rPr>
+      </w:r>
+      <w:r/>
+    </w:p>
+    <w:p>
+      <w:pPr>
+        <w:numPr>
+          <w:ilvl w:val="0"/>
+          <w:numId w:val="0"/>
+        </w:numPr>
+        <w:ind w:left="0" w:firstLine="708"/>
+        <w:jc w:val="both"/>
+        <w:spacing w:line="360" w:lineRule="auto"/>
+        <w:shd w:val="nil" w:color="000000"/>
+        <w:rPr>
+          <w:sz w:val="28"/>
+          <w:szCs w:val="28"/>
+        </w:rPr>
+      </w:pPr>
+      <w:r>
+        <w:rPr>
+          <w:sz w:val="28"/>
+          <w:szCs w:val="28"/>
+          <w:highlight w:val="none"/>
+        </w:rPr>
+        <w:t xml:space="preserve">Детализированная архитектура разработанной подсистемы показана на </w:t>
+      </w:r>
+      <w:r>
+        <w:rPr>
+          <w:sz w:val="28"/>
+          <w:szCs w:val="28"/>
+          <w:highlight w:val="none"/>
+        </w:rPr>
+        <w:t xml:space="preserve">контейнер-диаграмме (нотация С4) на </w:t>
+      </w:r>
+      <w:r>
+        <w:rPr>
+          <w:sz w:val="28"/>
+          <w:szCs w:val="28"/>
+          <w:highlight w:val="none"/>
+        </w:rPr>
+        <w:t xml:space="preserve">рисунке </w:t>
+      </w:r>
+      <w:r>
+        <w:rPr>
+          <w:sz w:val="28"/>
+          <w:szCs w:val="28"/>
+          <w:highlight w:val="none"/>
+        </w:rPr>
+        <w:t xml:space="preserve">10.</w:t>
+      </w:r>
+      <w:r>
+        <w:rPr>
+          <w:sz w:val="28"/>
+          <w:szCs w:val="28"/>
+        </w:rPr>
+      </w:r>
+      <w:r/>
+    </w:p>
+    <w:p>
+      <w:pPr>
+        <w:ind w:firstLine="709"/>
+        <w:jc w:val="both"/>
+        <w:spacing w:line="360" w:lineRule="auto"/>
+        <w:shd w:val="nil" w:color="000000"/>
+        <w:rPr>
+          <w:sz w:val="28"/>
+          <w:szCs w:val="28"/>
+        </w:rPr>
+      </w:pPr>
+      <w:r>
+        <w:rPr>
+          <w:sz w:val="28"/>
+          <w:szCs w:val="28"/>
+          <w:highlight w:val="yellow"/>
+        </w:rPr>
+        <w:t xml:space="preserve">Наиболее сложные варианты использования, иллюстрирующие взаимодействие показанных </w:t>
+      </w:r>
+      <w:r>
+        <w:rPr>
+          <w:sz w:val="28"/>
+          <w:szCs w:val="28"/>
+          <w:highlight w:val="yellow"/>
+        </w:rPr>
+        <w:t xml:space="preserve">компонентов</w:t>
+      </w:r>
+      <w:r>
+        <w:rPr>
+          <w:sz w:val="28"/>
+          <w:szCs w:val="28"/>
+          <w:highlight w:val="yellow"/>
+        </w:rPr>
+        <w:t xml:space="preserve"> — «работа с содержанием курса» и «решение задания на написание Verilog-кода». Диаграммы последовательности действий для этих вариантов использования приведены в </w:t>
+      </w:r>
+      <w:r>
+        <w:rPr>
+          <w:sz w:val="28"/>
+          <w:szCs w:val="28"/>
+          <w:highlight w:val="yellow"/>
+        </w:rPr>
+        <w:t xml:space="preserve">приложении </w:t>
+      </w:r>
+      <w:r>
+        <w:rPr>
+          <w:sz w:val="28"/>
+          <w:szCs w:val="28"/>
+          <w:highlight w:val="yellow"/>
+        </w:rPr>
+        <w:t xml:space="preserve">Х</w:t>
+      </w:r>
+      <w:r>
+        <w:rPr>
+          <w:sz w:val="28"/>
+          <w:szCs w:val="28"/>
+          <w:highlight w:val="yellow"/>
+        </w:rPr>
+        <w:t xml:space="preserve">.</w:t>
+      </w:r>
+      <w:r>
+        <w:rPr>
+          <w:sz w:val="28"/>
+          <w:szCs w:val="28"/>
+          <w:highlight w:val="none"/>
+        </w:rPr>
+        <w:br w:type="page" w:clear="all"/>
+      </w:r>
+      <w:r>
+        <w:rPr>
+          <w:sz w:val="28"/>
+          <w:szCs w:val="28"/>
+        </w:rPr>
+      </w:r>
+      <w:r/>
+    </w:p>
+    <w:p>
+      <w:pPr>
+        <w:numPr>
+          <w:ilvl w:val="0"/>
+          <w:numId w:val="0"/>
+        </w:numPr>
+        <w:ind w:left="0" w:firstLine="0"/>
+        <w:jc w:val="center"/>
+        <w:shd w:val="nil" w:color="000000"/>
+      </w:pPr>
+      <w:r>
+        <w:rPr>
+          <w:highlight w:val="none"/>
+        </w:rPr>
+      </w:r>
+      <w:r>
         <mc:AlternateContent>
           <mc:Choice Requires="wpg">
             <w:drawing>
               <wp:inline xmlns:wp="http://schemas.openxmlformats.org/drawingml/2006/wordprocessingDrawing" distT="0" distB="0" distL="0" distR="0">
-                <wp:extent cx="5684119" cy="7036210"/>
+                <wp:extent cx="5684189" cy="8686260"/>
                 <wp:effectExtent l="0" t="0" r="0" b="0"/>
                 <wp:docPr id="11" name=""/>
                 <wp:cNvGraphicFramePr>
@@ -8392,20 +8707,21 @@
                   <a:graphicData uri="http://schemas.openxmlformats.org/drawingml/2006/picture">
                     <pic:pic xmlns:pic="http://schemas.openxmlformats.org/drawingml/2006/picture">
                       <pic:nvPicPr>
-                        <pic:cNvPr id="2096379324" name=""/>
+                        <pic:cNvPr id="734694742" name=""/>
                         <pic:cNvPicPr>
                           <a:picLocks noChangeAspect="1"/>
                         </pic:cNvPicPr>
                         <pic:nvPr/>
                       </pic:nvPicPr>
                       <pic:blipFill>
-                        <a:blip r:embed="rId22"/>
+                        <a:blip r:embed="rId24"/>
+                        <a:srcRect l="20128" t="14063" r="20787" b="22105"/>
                         <a:stretch/>
                       </pic:blipFill>
                       <pic:spPr bwMode="auto">
                         <a:xfrm flipH="0" flipV="0">
                           <a:off x="0" y="0"/>
-                          <a:ext cx="5684117" cy="7036209"/>
+                          <a:ext cx="5684188" cy="8686259"/>
                         </a:xfrm>
                         <a:prstGeom prst="rect">
                           <a:avLst/>
@@ -8435,9 +8751,9 @@
                   <v:f eqn="sum @10 21600 0"/>
                 </v:formulas>
               </v:shapetype>
-              <v:shape id="_x0000_i10" o:spid="_x0000_s10" type="#_x0000_t75" style="width:447.6pt;height:554.0pt;mso-wrap-distance-left:0.0pt;mso-wrap-distance-top:0.0pt;mso-wrap-distance-right:0.0pt;mso-wrap-distance-bottom:0.0pt;" stroked="false">
+              <v:shape id="_x0000_i10" o:spid="_x0000_s10" type="#_x0000_t75" style="width:447.6pt;height:684.0pt;mso-wrap-distance-left:0.0pt;mso-wrap-distance-top:0.0pt;mso-wrap-distance-right:0.0pt;mso-wrap-distance-bottom:0.0pt;" stroked="false">
                 <v:path textboxrect="0,0,0,0"/>
-                <v:imagedata r:id="rId22" o:title=""/>
+                <v:imagedata r:id="rId24" o:title=""/>
               </v:shape>
             </w:pict>
           </mc:Fallback>
@@ -8445,517 +8761,7 @@
       </w:r>
       <w:r>
         <w:rPr>
-          <w:sz w:val="28"/>
-          <w:szCs w:val="28"/>
-        </w:rPr>
-      </w:r>
-      <w:r/>
-    </w:p>
-    <w:p>
-      <w:pPr>
-        <w:ind w:firstLine="0"/>
-        <w:jc w:val="center"/>
-        <w:spacing w:line="360" w:lineRule="auto"/>
-        <w:shd w:val="nil" w:color="000000"/>
-      </w:pPr>
-      <w:r>
-        <w:rPr>
-          <w:b w:val="0"/>
-          <w:bCs w:val="0"/>
-          <w:sz w:val="28"/>
-          <w:szCs w:val="28"/>
           <w:highlight w:val="none"/>
-          <w:u w:val="none"/>
-        </w:rPr>
-        <w:t xml:space="preserve">Рисунок </w:t>
-      </w:r>
-      <w:r>
-        <w:rPr>
-          <w:b w:val="0"/>
-          <w:bCs w:val="0"/>
-          <w:sz w:val="28"/>
-          <w:szCs w:val="28"/>
-          <w:highlight w:val="none"/>
-          <w:u w:val="none"/>
-        </w:rPr>
-        <w:t xml:space="preserve">2</w:t>
-      </w:r>
-      <w:r>
-        <w:rPr>
-          <w:b w:val="0"/>
-          <w:bCs w:val="0"/>
-          <w:sz w:val="28"/>
-          <w:szCs w:val="28"/>
-          <w:highlight w:val="none"/>
-          <w:u w:val="none"/>
-        </w:rPr>
-        <w:t xml:space="preserve"> — диаграмма вариантов использования </w:t>
-      </w:r>
-      <w:r>
-        <w:rPr>
-          <w:b w:val="0"/>
-          <w:bCs w:val="0"/>
-          <w:sz w:val="28"/>
-          <w:szCs w:val="28"/>
-          <w:highlight w:val="none"/>
-          <w:u w:val="none"/>
-        </w:rPr>
-        <w:t xml:space="preserve">подсистемы</w:t>
-      </w:r>
-      <w:r>
-        <w:rPr>
-          <w:sz w:val="28"/>
-          <w:szCs w:val="28"/>
-        </w:rPr>
-      </w:r>
-      <w:r/>
-    </w:p>
-    <w:p>
-      <w:pPr>
-        <w:ind w:firstLine="708"/>
-        <w:jc w:val="both"/>
-        <w:spacing w:line="360" w:lineRule="auto"/>
-        <w:shd w:val="nil" w:color="000000"/>
-      </w:pPr>
-      <w:r>
-        <w:rPr>
-          <w:b w:val="0"/>
-          <w:bCs w:val="0"/>
-          <w:sz w:val="28"/>
-          <w:szCs w:val="28"/>
-          <w:highlight w:val="none"/>
-          <w:u w:val="none"/>
-        </w:rPr>
-        <w:t xml:space="preserve">На представленной диаграмме демонстрируется, что в системе было выделено две роли: пользователь (учащийся) и администратор (редактирует </w:t>
-      </w:r>
-      <w:r>
-        <w:rPr>
-          <w:b w:val="0"/>
-          <w:bCs w:val="0"/>
-          <w:sz w:val="28"/>
-          <w:szCs w:val="28"/>
-          <w:highlight w:val="none"/>
-          <w:u w:val="none"/>
-        </w:rPr>
-        <w:t xml:space="preserve">содержание образовательных материалов). При этом администратор одновременно может являться и учащимся.</w:t>
-      </w:r>
-      <w:r>
-        <w:rPr>
-          <w:sz w:val="28"/>
-          <w:szCs w:val="28"/>
-        </w:rPr>
-      </w:r>
-      <w:r/>
-    </w:p>
-    <w:p>
-      <w:pPr>
-        <w:jc w:val="both"/>
-        <w:spacing w:line="360" w:lineRule="auto"/>
-        <w:shd w:val="nil" w:color="000000"/>
-        <w:rPr>
-          <w:sz w:val="28"/>
-          <w:szCs w:val="28"/>
-        </w:rPr>
-      </w:pPr>
-      <w:r>
-        <w:rPr>
-          <w:sz w:val="28"/>
-          <w:szCs w:val="28"/>
-          <w:highlight w:val="none"/>
-        </w:rPr>
-        <w:t xml:space="preserve">Требуемые варианты использования было решено реализовать с помощью следующего набора компонентов:</w:t>
-      </w:r>
-      <w:r>
-        <w:rPr>
-          <w:sz w:val="28"/>
-          <w:szCs w:val="28"/>
-        </w:rPr>
-      </w:r>
-      <w:r/>
-    </w:p>
-    <w:p>
-      <w:pPr>
-        <w:numPr>
-          <w:ilvl w:val="0"/>
-          <w:numId w:val="0"/>
-        </w:numPr>
-        <w:ind w:left="708" w:firstLine="0"/>
-        <w:jc w:val="both"/>
-        <w:spacing w:line="360" w:lineRule="auto"/>
-        <w:shd w:val="nil" w:color="000000"/>
-        <w:rPr>
-          <w:sz w:val="28"/>
-          <w:szCs w:val="28"/>
-        </w:rPr>
-      </w:pPr>
-      <w:r>
-        <w:rPr>
-          <w:sz w:val="28"/>
-          <w:szCs w:val="28"/>
-          <w:highlight w:val="none"/>
-        </w:rPr>
-        <w:t xml:space="preserve">- </w:t>
-      </w:r>
-      <w:r>
-        <w:rPr>
-          <w:sz w:val="28"/>
-          <w:szCs w:val="28"/>
-          <w:highlight w:val="none"/>
-        </w:rPr>
-        <w:t xml:space="preserve">микросервис взаимодействия с БД</w:t>
-      </w:r>
-      <w:r>
-        <w:rPr>
-          <w:sz w:val="28"/>
-          <w:szCs w:val="28"/>
-          <w:highlight w:val="none"/>
-        </w:rPr>
-        <w:t xml:space="preserve"> — реализует CRUD-операции над данными в БД;</w:t>
-      </w:r>
-      <w:r>
-        <w:rPr>
-          <w:sz w:val="28"/>
-          <w:szCs w:val="28"/>
-        </w:rPr>
-      </w:r>
-      <w:r/>
-    </w:p>
-    <w:p>
-      <w:pPr>
-        <w:numPr>
-          <w:ilvl w:val="0"/>
-          <w:numId w:val="0"/>
-        </w:numPr>
-        <w:ind w:left="708" w:firstLine="0"/>
-        <w:jc w:val="both"/>
-        <w:spacing w:line="360" w:lineRule="auto"/>
-        <w:shd w:val="nil" w:color="000000"/>
-        <w:rPr>
-          <w:sz w:val="28"/>
-          <w:szCs w:val="28"/>
-        </w:rPr>
-      </w:pPr>
-      <w:r>
-        <w:rPr>
-          <w:sz w:val="28"/>
-          <w:szCs w:val="28"/>
-          <w:highlight w:val="none"/>
-        </w:rPr>
-        <w:t xml:space="preserve">- анализатор — выполняет проверку и анализ пользовательских решений;</w:t>
-      </w:r>
-      <w:r>
-        <w:rPr>
-          <w:sz w:val="28"/>
-          <w:szCs w:val="28"/>
-        </w:rPr>
-      </w:r>
-      <w:r/>
-    </w:p>
-    <w:p>
-      <w:pPr>
-        <w:numPr>
-          <w:ilvl w:val="0"/>
-          <w:numId w:val="0"/>
-        </w:numPr>
-        <w:ind w:left="708" w:firstLine="0"/>
-        <w:jc w:val="both"/>
-        <w:spacing w:line="360" w:lineRule="auto"/>
-        <w:shd w:val="nil" w:color="000000"/>
-        <w:rPr>
-          <w:sz w:val="28"/>
-          <w:szCs w:val="28"/>
-        </w:rPr>
-      </w:pPr>
-      <w:r>
-        <w:rPr>
-          <w:sz w:val="28"/>
-          <w:szCs w:val="28"/>
-          <w:highlight w:val="none"/>
-        </w:rPr>
-        <w:t xml:space="preserve">- </w:t>
-      </w:r>
-      <w:r>
-        <w:rPr>
-          <w:sz w:val="28"/>
-          <w:szCs w:val="28"/>
-          <w:highlight w:val="none"/>
-        </w:rPr>
-        <w:t xml:space="preserve">синтезатор (симулятор, компилятор) — выполняет синтез устройств из Verilog-кода и симулирует их работу;</w:t>
-      </w:r>
-      <w:r>
-        <w:rPr>
-          <w:sz w:val="28"/>
-          <w:szCs w:val="28"/>
-        </w:rPr>
-      </w:r>
-      <w:r/>
-    </w:p>
-    <w:p>
-      <w:pPr>
-        <w:numPr>
-          <w:ilvl w:val="0"/>
-          <w:numId w:val="0"/>
-        </w:numPr>
-        <w:ind w:left="708" w:firstLine="0"/>
-        <w:jc w:val="both"/>
-        <w:spacing w:line="360" w:lineRule="auto"/>
-        <w:shd w:val="nil" w:color="000000"/>
-        <w:rPr>
-          <w:sz w:val="28"/>
-          <w:szCs w:val="28"/>
-        </w:rPr>
-      </w:pPr>
-      <w:r>
-        <w:rPr>
-          <w:sz w:val="28"/>
-          <w:szCs w:val="28"/>
-          <w:highlight w:val="none"/>
-        </w:rPr>
-        <w:t xml:space="preserve">- преобразователи форматов временных диаграмм — преобразуют временные диаграммы в удобные для хранения и обработки форматы;</w:t>
-      </w:r>
-      <w:r>
-        <w:rPr>
-          <w:sz w:val="28"/>
-          <w:szCs w:val="28"/>
-        </w:rPr>
-      </w:r>
-      <w:r/>
-    </w:p>
-    <w:p>
-      <w:pPr>
-        <w:numPr>
-          <w:ilvl w:val="0"/>
-          <w:numId w:val="0"/>
-        </w:numPr>
-        <w:ind w:left="709" w:firstLine="0"/>
-        <w:jc w:val="both"/>
-        <w:spacing w:line="360" w:lineRule="auto"/>
-        <w:shd w:val="nil" w:color="000000"/>
-        <w:rPr>
-          <w:sz w:val="28"/>
-          <w:szCs w:val="28"/>
-        </w:rPr>
-      </w:pPr>
-      <w:r>
-        <w:rPr>
-          <w:sz w:val="28"/>
-          <w:szCs w:val="28"/>
-          <w:highlight w:val="none"/>
-        </w:rPr>
-        <w:t xml:space="preserve">- </w:t>
-      </w:r>
-      <w:r>
-        <w:rPr>
-          <w:sz w:val="28"/>
-          <w:szCs w:val="28"/>
-          <w:highlight w:val="none"/>
-        </w:rPr>
-        <w:t xml:space="preserve">микросервис</w:t>
-      </w:r>
-      <w:r>
-        <w:rPr>
-          <w:sz w:val="28"/>
-          <w:szCs w:val="28"/>
-          <w:highlight w:val="none"/>
-        </w:rPr>
-        <w:t xml:space="preserve"> анализа статистики</w:t>
-      </w:r>
-      <w:r>
-        <w:rPr>
-          <w:sz w:val="28"/>
-          <w:szCs w:val="28"/>
-          <w:highlight w:val="none"/>
-        </w:rPr>
-        <w:t xml:space="preserve">;</w:t>
-      </w:r>
-      <w:r>
-        <w:rPr>
-          <w:sz w:val="28"/>
-          <w:szCs w:val="28"/>
-        </w:rPr>
-      </w:r>
-      <w:r/>
-    </w:p>
-    <w:p>
-      <w:pPr>
-        <w:numPr>
-          <w:ilvl w:val="0"/>
-          <w:numId w:val="0"/>
-        </w:numPr>
-        <w:ind w:left="0" w:firstLine="708"/>
-        <w:jc w:val="both"/>
-        <w:spacing w:line="360" w:lineRule="auto"/>
-        <w:shd w:val="nil" w:color="000000"/>
-        <w:rPr>
-          <w:sz w:val="28"/>
-          <w:szCs w:val="28"/>
-        </w:rPr>
-      </w:pPr>
-      <w:r>
-        <w:rPr>
-          <w:sz w:val="28"/>
-          <w:szCs w:val="28"/>
-          <w:highlight w:val="none"/>
-        </w:rPr>
-        <w:t xml:space="preserve">- </w:t>
-      </w:r>
-      <w:r>
-        <w:rPr>
-          <w:sz w:val="28"/>
-          <w:szCs w:val="28"/>
-          <w:highlight w:val="none"/>
-        </w:rPr>
-        <w:t xml:space="preserve">компонент</w:t>
-      </w:r>
-      <w:r>
-        <w:rPr>
-          <w:sz w:val="28"/>
-          <w:szCs w:val="28"/>
-          <w:highlight w:val="none"/>
-        </w:rPr>
-        <w:t xml:space="preserve"> бизнес-логики — реализует бизнес-логику подсистемы, связывает остальные микросервисы</w:t>
-      </w:r>
-      <w:r>
-        <w:rPr>
-          <w:sz w:val="28"/>
-          <w:szCs w:val="28"/>
-          <w:highlight w:val="none"/>
-        </w:rPr>
-        <w:t xml:space="preserve">.</w:t>
-      </w:r>
-      <w:r>
-        <w:rPr>
-          <w:sz w:val="28"/>
-          <w:szCs w:val="28"/>
-        </w:rPr>
-      </w:r>
-      <w:r/>
-    </w:p>
-    <w:p>
-      <w:pPr>
-        <w:numPr>
-          <w:ilvl w:val="0"/>
-          <w:numId w:val="0"/>
-        </w:numPr>
-        <w:ind w:left="0" w:firstLine="708"/>
-        <w:jc w:val="both"/>
-        <w:spacing w:line="360" w:lineRule="auto"/>
-        <w:shd w:val="nil" w:color="000000"/>
-        <w:rPr>
-          <w:sz w:val="28"/>
-          <w:szCs w:val="28"/>
-        </w:rPr>
-      </w:pPr>
-      <w:r>
-        <w:rPr>
-          <w:sz w:val="28"/>
-          <w:szCs w:val="28"/>
-          <w:highlight w:val="none"/>
-        </w:rPr>
-        <w:t xml:space="preserve">Детализированная архитектура разработанной подсистемы показана на </w:t>
-      </w:r>
-      <w:r>
-        <w:rPr>
-          <w:sz w:val="28"/>
-          <w:szCs w:val="28"/>
-          <w:highlight w:val="none"/>
-        </w:rPr>
-        <w:t xml:space="preserve">контейнер-диаграмме (нотация С4) на </w:t>
-      </w:r>
-      <w:r>
-        <w:rPr>
-          <w:sz w:val="28"/>
-          <w:szCs w:val="28"/>
-          <w:highlight w:val="none"/>
-        </w:rPr>
-        <w:t xml:space="preserve">рисунке </w:t>
-      </w:r>
-      <w:r>
-        <w:rPr>
-          <w:sz w:val="28"/>
-          <w:szCs w:val="28"/>
-          <w:highlight w:val="none"/>
-        </w:rPr>
-        <w:t xml:space="preserve">3</w:t>
-      </w:r>
-      <w:r>
-        <w:rPr>
-          <w:sz w:val="28"/>
-          <w:szCs w:val="28"/>
-          <w:highlight w:val="none"/>
-        </w:rPr>
-        <w:t xml:space="preserve">.</w:t>
-      </w:r>
-      <w:r>
-        <w:rPr>
-          <w:sz w:val="28"/>
-          <w:szCs w:val="28"/>
-        </w:rPr>
-      </w:r>
-      <w:r/>
-    </w:p>
-    <w:p>
-      <w:pPr>
-        <w:jc w:val="both"/>
-        <w:spacing w:line="360" w:lineRule="auto"/>
-        <w:shd w:val="nil" w:color="000000"/>
-        <w:rPr>
-          <w:sz w:val="28"/>
-          <w:szCs w:val="28"/>
-        </w:rPr>
-      </w:pPr>
-      <w:r>
-        <w:rPr>
-          <w:sz w:val="28"/>
-          <w:szCs w:val="28"/>
-          <w:highlight w:val="none"/>
-        </w:rPr>
-        <w:t xml:space="preserve">Наиболее сложные варианты использования, иллюстрирующие взаимодействие показанных </w:t>
-      </w:r>
-      <w:r>
-        <w:rPr>
-          <w:sz w:val="28"/>
-          <w:szCs w:val="28"/>
-          <w:highlight w:val="none"/>
-        </w:rPr>
-        <w:t xml:space="preserve">компонентов</w:t>
-      </w:r>
-      <w:r>
-        <w:rPr>
-          <w:sz w:val="28"/>
-          <w:szCs w:val="28"/>
-          <w:highlight w:val="none"/>
-        </w:rPr>
-        <w:t xml:space="preserve"> — «работа с содержанием курса» и «решение задания на написание Verilog-кода». Диаграммы последовательности действий для этих вариантов использования приведены в </w:t>
-      </w:r>
-      <w:r>
-        <w:rPr>
-          <w:sz w:val="28"/>
-          <w:szCs w:val="28"/>
-          <w:highlight w:val="none"/>
-        </w:rPr>
-        <w:t xml:space="preserve">приложении </w:t>
-      </w:r>
-      <w:r>
-        <w:rPr>
-          <w:sz w:val="28"/>
-          <w:szCs w:val="28"/>
-          <w:highlight w:val="none"/>
-        </w:rPr>
-        <w:t xml:space="preserve">А.</w:t>
-      </w:r>
-      <w:r>
-        <w:rPr>
-          <w:sz w:val="28"/>
-          <w:szCs w:val="28"/>
-          <w:highlight w:val="none"/>
-        </w:rPr>
-        <w:br w:type="page" w:clear="all"/>
-      </w:r>
-      <w:r>
-        <w:rPr>
-          <w:sz w:val="28"/>
-          <w:szCs w:val="28"/>
         </w:rPr>
       </w:r>
       <w:r/>
@@ -8969,117 +8775,47 @@
         <w:ind w:left="0" w:firstLine="0"/>
         <w:jc w:val="center"/>
         <w:shd w:val="nil" w:color="000000"/>
-      </w:pPr>
-      <w:r>
-        <w:rPr>
+        <w:rPr>
+          <w:sz w:val="28"/>
+          <w:szCs w:val="28"/>
+        </w:rPr>
+      </w:pPr>
+      <w:r>
+        <w:rPr>
+          <w:sz w:val="28"/>
+          <w:szCs w:val="28"/>
           <w:highlight w:val="none"/>
         </w:rPr>
-      </w:r>
-      <w:r>
-        <mc:AlternateContent>
-          <mc:Choice Requires="wpg">
-            <w:drawing>
-              <wp:inline xmlns:wp="http://schemas.openxmlformats.org/drawingml/2006/wordprocessingDrawing" distT="0" distB="0" distL="0" distR="0">
-                <wp:extent cx="4922707" cy="7522606"/>
-                <wp:effectExtent l="0" t="0" r="0" b="0"/>
-                <wp:docPr id="12" name=""/>
-                <wp:cNvGraphicFramePr>
-                  <a:graphicFrameLocks xmlns:a="http://schemas.openxmlformats.org/drawingml/2006/main" noChangeAspect="1"/>
-                </wp:cNvGraphicFramePr>
-                <a:graphic xmlns:a="http://schemas.openxmlformats.org/drawingml/2006/main">
-                  <a:graphicData uri="http://schemas.openxmlformats.org/drawingml/2006/picture">
-                    <pic:pic xmlns:pic="http://schemas.openxmlformats.org/drawingml/2006/picture">
-                      <pic:nvPicPr>
-                        <pic:cNvPr id="734694742" name=""/>
-                        <pic:cNvPicPr>
-                          <a:picLocks noChangeAspect="1"/>
-                        </pic:cNvPicPr>
-                        <pic:nvPr/>
-                      </pic:nvPicPr>
-                      <pic:blipFill>
-                        <a:blip r:embed="rId24"/>
-                        <a:srcRect l="20128" t="14063" r="20787" b="22105"/>
-                        <a:stretch/>
-                      </pic:blipFill>
-                      <pic:spPr bwMode="auto">
-                        <a:xfrm flipH="0" flipV="0">
-                          <a:off x="0" y="0"/>
-                          <a:ext cx="4922705" cy="7522605"/>
-                        </a:xfrm>
-                        <a:prstGeom prst="rect">
-                          <a:avLst/>
-                        </a:prstGeom>
-                      </pic:spPr>
-                    </pic:pic>
-                  </a:graphicData>
-                </a:graphic>
-              </wp:inline>
-            </w:drawing>
-          </mc:Choice>
-          <mc:Fallback>
-            <w:pict>
-              <v:shapetype type="#_x0000_t75" o:spt="75" coordsize="21600,21600" o:preferrelative="t" path="m@4@5l@4@11@9@11@9@5xe">
-                <v:formulas>
-                  <v:f eqn="if lineDrawn pixelLineWidth 0"/>
-                  <v:f eqn="sum @0 1 0"/>
-                  <v:f eqn="sum 0 0 @1"/>
-                  <v:f eqn="prod @2 1 2"/>
-                  <v:f eqn="prod @3 21600 pixelWidth"/>
-                  <v:f eqn="prod @3 21600 pixelHeight"/>
-                  <v:f eqn="sum @0 0 1"/>
-                  <v:f eqn="prod @6 1 2"/>
-                  <v:f eqn="prod @7 21600 pixelWidth"/>
-                  <v:f eqn="sum @8 21600 0"/>
-                  <v:f eqn="prod @7 21600 pixelHeight"/>
-                  <v:f eqn="sum @10 21600 0"/>
-                </v:formulas>
-              </v:shapetype>
-              <v:shape id="_x0000_i11" o:spid="_x0000_s11" type="#_x0000_t75" style="width:387.6pt;height:592.3pt;mso-wrap-distance-left:0.0pt;mso-wrap-distance-top:0.0pt;mso-wrap-distance-right:0.0pt;mso-wrap-distance-bottom:0.0pt;" stroked="false">
-                <v:path textboxrect="0,0,0,0"/>
-                <v:imagedata r:id="rId24" o:title=""/>
-              </v:shape>
-            </w:pict>
-          </mc:Fallback>
-        </mc:AlternateContent>
-      </w:r>
-      <w:r>
-        <w:rPr>
+        <w:t xml:space="preserve">Рисунок 10 </w:t>
+      </w:r>
+      <w:r>
+        <w:rPr>
+          <w:sz w:val="28"/>
+          <w:szCs w:val="28"/>
           <w:highlight w:val="none"/>
         </w:rPr>
-      </w:r>
-      <w:r/>
-    </w:p>
-    <w:p>
-      <w:pPr>
-        <w:numPr>
-          <w:ilvl w:val="0"/>
-          <w:numId w:val="0"/>
-        </w:numPr>
-        <w:ind w:left="0" w:firstLine="0"/>
-        <w:jc w:val="center"/>
-        <w:shd w:val="nil" w:color="000000"/>
-      </w:pPr>
-      <w:r>
-        <w:rPr>
+        <w:t xml:space="preserve">— детали</w:t>
+      </w:r>
+      <w:r>
+        <w:rPr>
+          <w:sz w:val="28"/>
+          <w:szCs w:val="28"/>
+        </w:rPr>
+        <w:t xml:space="preserve">зированная архитектура разработанной подсистемы</w:t>
+      </w:r>
+      <w:r>
+        <w:rPr>
+          <w:sz w:val="28"/>
+          <w:szCs w:val="28"/>
           <w:highlight w:val="none"/>
         </w:rPr>
-        <w:t xml:space="preserve">Рисунок 3 </w:t>
-      </w:r>
-      <w:r>
-        <w:rPr>
-          <w:highlight w:val="none"/>
-        </w:rPr>
-        <w:t xml:space="preserve">— детали</w:t>
-      </w:r>
-      <w:r>
-        <w:t xml:space="preserve">зированная архитектура разработанной подсистемы</w:t>
-      </w:r>
-      <w:r>
-        <w:rPr>
-          <w:highlight w:val="none"/>
-        </w:rPr>
-      </w:r>
-      <w:r/>
+      </w:r>
+      <w:r>
+        <w:rPr>
+          <w:sz w:val="28"/>
+          <w:szCs w:val="28"/>
+        </w:rPr>
+      </w:r>
     </w:p>
     <w:p>
       <w:pPr>
@@ -9451,7 +9187,7 @@
           <w:szCs w:val="28"/>
           <w:highlight w:val="none"/>
         </w:rPr>
-        <w:t xml:space="preserve">4.</w:t>
+        <w:t xml:space="preserve">11.</w:t>
       </w:r>
       <w:r>
         <w:rPr>
@@ -9659,7 +9395,7 @@
               <wp:inline xmlns:wp="http://schemas.openxmlformats.org/drawingml/2006/wordprocessingDrawing" distT="0" distB="0" distL="0" distR="0">
                 <wp:extent cx="3740063" cy="5029740"/>
                 <wp:effectExtent l="0" t="0" r="0" b="0"/>
-                <wp:docPr id="13" name=""/>
+                <wp:docPr id="12" name=""/>
                 <wp:cNvGraphicFramePr>
                   <a:graphicFrameLocks xmlns:a="http://schemas.openxmlformats.org/drawingml/2006/main" noChangeAspect="1"/>
                 </wp:cNvGraphicFramePr>
@@ -9710,7 +9446,7 @@
                   <v:f eqn="sum @10 21600 0"/>
                 </v:formulas>
               </v:shapetype>
-              <v:shape id="_x0000_i12" o:spid="_x0000_s12" type="#_x0000_t75" style="width:294.5pt;height:396.0pt;mso-wrap-distance-left:0.0pt;mso-wrap-distance-top:0.0pt;mso-wrap-distance-right:0.0pt;mso-wrap-distance-bottom:0.0pt;" stroked="false">
+              <v:shape id="_x0000_i11" o:spid="_x0000_s11" type="#_x0000_t75" style="width:294.5pt;height:396.0pt;mso-wrap-distance-left:0.0pt;mso-wrap-distance-top:0.0pt;mso-wrap-distance-right:0.0pt;mso-wrap-distance-bottom:0.0pt;" stroked="false">
                 <v:path textboxrect="0,0,0,0"/>
                 <v:imagedata r:id="rId25" o:title=""/>
               </v:shape>
@@ -9733,32 +9469,42 @@
         </w:numPr>
         <w:ind w:left="0" w:firstLine="0"/>
         <w:jc w:val="center"/>
+        <w:spacing w:line="360" w:lineRule="auto"/>
         <w:shd w:val="nil" w:color="000000"/>
-      </w:pPr>
-      <w:r>
-        <w:rPr>
+        <w:rPr>
+          <w:sz w:val="28"/>
+          <w:szCs w:val="28"/>
+        </w:rPr>
+      </w:pPr>
+      <w:r>
+        <w:rPr>
+          <w:sz w:val="28"/>
+          <w:szCs w:val="28"/>
           <w:highlight w:val="none"/>
         </w:rPr>
         <w:t xml:space="preserve">Рисунок </w:t>
       </w:r>
       <w:r>
         <w:rPr>
+          <w:sz w:val="28"/>
+          <w:szCs w:val="28"/>
           <w:highlight w:val="none"/>
         </w:rPr>
-        <w:t xml:space="preserve">4</w:t>
-      </w:r>
-      <w:r>
-        <w:rPr>
+        <w:t xml:space="preserve">11 — даталогическая схема БД</w:t>
+      </w:r>
+      <w:r>
+        <w:rPr>
+          <w:sz w:val="28"/>
+          <w:szCs w:val="28"/>
           <w:highlight w:val="none"/>
         </w:rPr>
-        <w:t xml:space="preserve"> — даталогическая схема БД</w:t>
-      </w:r>
-      <w:r>
-        <w:rPr>
-          <w:highlight w:val="none"/>
-        </w:rPr>
-      </w:r>
-      <w:r/>
+      </w:r>
+      <w:r>
+        <w:rPr>
+          <w:sz w:val="28"/>
+          <w:szCs w:val="28"/>
+        </w:rPr>
+      </w:r>
     </w:p>
     <w:p>
       <w:pPr>
@@ -9789,7 +9535,12 @@
           <w:szCs w:val="28"/>
         </w:rPr>
       </w:r>
-      <w:r/>
+      <w:r>
+        <w:rPr>
+          <w:sz w:val="28"/>
+          <w:szCs w:val="28"/>
+        </w:rPr>
+      </w:r>
     </w:p>
     <w:p>
       <w:pPr>
@@ -9844,7 +9595,12 @@
           <w:szCs w:val="28"/>
         </w:rPr>
       </w:r>
-      <w:r/>
+      <w:r>
+        <w:rPr>
+          <w:sz w:val="28"/>
+          <w:szCs w:val="28"/>
+        </w:rPr>
+      </w:r>
     </w:p>
     <w:p>
       <w:pPr>
@@ -9883,7 +9639,12 @@
           <w:szCs w:val="28"/>
         </w:rPr>
       </w:r>
-      <w:r/>
+      <w:r>
+        <w:rPr>
+          <w:sz w:val="28"/>
+          <w:szCs w:val="28"/>
+        </w:rPr>
+      </w:r>
     </w:p>
     <w:p>
       <w:pPr>
@@ -9906,7 +9667,15 @@
           <w:szCs w:val="28"/>
           <w:highlight w:val="none"/>
         </w:rPr>
-        <w:t xml:space="preserve">seqnum — порядковый номер задания в списке (может повторяться у «заархивированных» заданий);</w:t>
+        <w:t xml:space="preserve">seqnum — порядковый но</w:t>
+      </w:r>
+      <w:r>
+        <w:rPr>
+          <w:sz w:val="28"/>
+          <w:szCs w:val="28"/>
+          <w:highlight w:val="none"/>
+        </w:rPr>
+        <w:t xml:space="preserve">мер задания в списке (может повторяться у «заархивированных» заданий);</w:t>
       </w:r>
       <w:r>
         <w:rPr>
@@ -10876,7 +10645,7 @@
           <w:szCs w:val="28"/>
           <w:highlight w:val="none"/>
         </w:rPr>
-        <w:t xml:space="preserve">рисунке 5.</w:t>
+        <w:t xml:space="preserve">рисунке 12.</w:t>
       </w:r>
       <w:r>
         <w:rPr>
@@ -10919,7 +10688,7 @@
               <wp:inline xmlns:wp="http://schemas.openxmlformats.org/drawingml/2006/wordprocessingDrawing" distT="0" distB="0" distL="0" distR="0">
                 <wp:extent cx="3189259" cy="2651891"/>
                 <wp:effectExtent l="0" t="0" r="0" b="0"/>
-                <wp:docPr id="14" name=""/>
+                <wp:docPr id="13" name=""/>
                 <wp:cNvGraphicFramePr>
                   <a:graphicFrameLocks xmlns:a="http://schemas.openxmlformats.org/drawingml/2006/main" noChangeAspect="1"/>
                 </wp:cNvGraphicFramePr>
@@ -10970,7 +10739,7 @@
                   <v:f eqn="sum @10 21600 0"/>
                 </v:formulas>
               </v:shapetype>
-              <v:shape id="_x0000_i13" o:spid="_x0000_s13" type="#_x0000_t75" style="width:251.1pt;height:208.8pt;mso-wrap-distance-left:0.0pt;mso-wrap-distance-top:0.0pt;mso-wrap-distance-right:0.0pt;mso-wrap-distance-bottom:0.0pt;" stroked="false">
+              <v:shape id="_x0000_i12" o:spid="_x0000_s12" type="#_x0000_t75" style="width:251.1pt;height:208.8pt;mso-wrap-distance-left:0.0pt;mso-wrap-distance-top:0.0pt;mso-wrap-distance-right:0.0pt;mso-wrap-distance-bottom:0.0pt;" stroked="false">
                 <v:path textboxrect="0,0,0,0"/>
                 <v:imagedata r:id="rId26" o:title=""/>
               </v:shape>
@@ -11015,15 +10784,7 @@
           <w:szCs w:val="28"/>
           <w:highlight w:val="none"/>
         </w:rPr>
-        <w:t xml:space="preserve">5</w:t>
-      </w:r>
-      <w:r>
-        <w:rPr>
-          <w:sz w:val="28"/>
-          <w:szCs w:val="28"/>
-          <w:highlight w:val="none"/>
-        </w:rPr>
-        <w:t xml:space="preserve"> — формат описания задания с выбором одного ответа</w:t>
+        <w:t xml:space="preserve">12 — формат описания задания с выбором одного ответа</w:t>
       </w:r>
       <w:r>
         <w:rPr>
@@ -11589,51 +11350,39 @@
         </w:numPr>
         <w:ind w:left="0" w:firstLine="0"/>
         <w:jc w:val="both"/>
-        <w:shd w:val="nil" w:color="000000"/>
-      </w:pPr>
-      <w:r>
-        <w:rPr>
-          <w:highlight w:val="none"/>
-        </w:rPr>
-        <w:tab/>
-      </w:r>
-      <w:r>
-        <w:rPr>
-          <w:highlight w:val="none"/>
-        </w:rPr>
-      </w:r>
-      <w:r/>
-    </w:p>
-    <w:p>
-      <w:pPr>
-        <w:numPr>
-          <w:ilvl w:val="0"/>
-          <w:numId w:val="0"/>
-        </w:numPr>
-        <w:ind w:left="0" w:firstLine="708"/>
-        <w:jc w:val="both"/>
         <w:spacing w:line="360" w:lineRule="auto"/>
         <w:shd w:val="nil" w:color="000000"/>
         <w:rPr>
-          <w:sz w:val="28"/>
-          <w:szCs w:val="28"/>
-        </w:rPr>
-      </w:pPr>
-      <w:r>
-        <w:rPr>
-          <w:sz w:val="28"/>
-          <w:szCs w:val="28"/>
           <w:highlight w:val="none"/>
         </w:rPr>
+      </w:pPr>
+      <w:r>
+        <w:rPr>
+          <w:highlight w:val="none"/>
+        </w:rPr>
+        <w:tab/>
+      </w:r>
+      <w:r/>
+      <w:r>
+        <w:rPr>
+          <w:highlight w:val="none"/>
+        </w:rPr>
+      </w:r>
+      <w:r>
+        <w:rPr>
+          <w:sz w:val="28"/>
+          <w:szCs w:val="28"/>
+          <w:highlight w:val="none"/>
+        </w:rPr>
         <w:t xml:space="preserve">Условия задания с выбором нескольких вариантов ответа хранятся в аналогичном формате, но в них отсутствует поле hint.</w:t>
       </w:r>
-      <w:r>
-        <w:rPr>
-          <w:sz w:val="28"/>
-          <w:szCs w:val="28"/>
-        </w:rPr>
-      </w:r>
       <w:r/>
+      <w:r/>
+      <w:r>
+        <w:rPr>
+          <w:highlight w:val="none"/>
+        </w:rPr>
+      </w:r>
     </w:p>
     <w:p>
       <w:pPr>
@@ -11675,24 +11424,22 @@
         </w:rPr>
       </w:r>
       <w:r/>
-    </w:p>
-    <w:p>
-      <w:pPr>
-        <w:shd w:val="nil" w:color="auto"/>
+      <w:r>
         <w:rPr>
           <w:sz w:val="28"/>
           <w:szCs w:val="28"/>
           <w:highlight w:val="none"/>
         </w:rPr>
-      </w:pPr>
+        <w:br w:type="page" w:clear="all"/>
+      </w:r>
       <w:r>
         <w:rPr>
           <w:sz w:val="28"/>
           <w:szCs w:val="28"/>
           <w:highlight w:val="none"/>
         </w:rPr>
-        <w:br w:type="page" w:clear="all"/>
-      </w:r>
+      </w:r>
+      <w:r/>
       <w:r>
         <w:rPr>
           <w:sz w:val="28"/>
@@ -11700,7 +11447,6 @@
           <w:highlight w:val="none"/>
         </w:rPr>
       </w:r>
-      <w:r/>
     </w:p>
     <w:p>
       <w:pPr>
@@ -12126,7 +11872,7 @@
                 <w:szCs w:val="22"/>
                 <w:highlight w:val="none"/>
               </w:rPr>
-              <w:t xml:space="preserve"> условия ответ на задание с выбором нескольких вариантов ответа</w:t>
+              <w:t xml:space="preserve"> ответ на задание с выбором нескольких вариантов ответа</w:t>
             </w:r>
             <w:r>
               <w:rPr>
@@ -12170,6 +11916,114 @@
           </w:p>
           <w:p>
             <w:pPr>
+              <w:ind w:left="0" w:right="0" w:firstLine="0"/>
+              <w:jc w:val="both"/>
+              <w:spacing w:line="276" w:lineRule="auto"/>
+              <w:shd w:val="nil" w:color="000000"/>
+            </w:pPr>
+            <w:r>
+              <w:rPr>
+                <w:rFonts w:ascii="Open Sans" w:hAnsi="Open Sans" w:cs="Open Sans"/>
+                <w:sz w:val="22"/>
+                <w:szCs w:val="22"/>
+                <w:highlight w:val="none"/>
+              </w:rPr>
+              <w:t xml:space="preserve">{</w:t>
+            </w:r>
+            <w:r/>
+          </w:p>
+          <w:p>
+            <w:pPr>
+              <w:ind w:left="0" w:right="0" w:firstLine="0"/>
+              <w:jc w:val="both"/>
+              <w:spacing w:line="276" w:lineRule="auto"/>
+              <w:shd w:val="nil" w:color="000000"/>
+            </w:pPr>
+            <w:r>
+              <w:rPr>
+                <w:rFonts w:ascii="Open Sans" w:hAnsi="Open Sans" w:cs="Open Sans"/>
+                <w:sz w:val="22"/>
+                <w:szCs w:val="22"/>
+                <w:highlight w:val="none"/>
+              </w:rPr>
+              <w:t xml:space="preserve">  "correct_answers": [</w:t>
+            </w:r>
+            <w:r/>
+          </w:p>
+          <w:p>
+            <w:pPr>
+              <w:ind w:left="0" w:right="0" w:firstLine="0"/>
+              <w:jc w:val="both"/>
+              <w:spacing w:line="276" w:lineRule="auto"/>
+              <w:shd w:val="nil" w:color="000000"/>
+            </w:pPr>
+            <w:r>
+              <w:rPr>
+                <w:rFonts w:ascii="Open Sans" w:hAnsi="Open Sans" w:cs="Open Sans"/>
+                <w:sz w:val="22"/>
+                <w:szCs w:val="22"/>
+                <w:highlight w:val="none"/>
+              </w:rPr>
+              <w:t xml:space="preserve">    true,</w:t>
+            </w:r>
+            <w:r/>
+          </w:p>
+          <w:p>
+            <w:pPr>
+              <w:ind w:left="0" w:right="0" w:firstLine="0"/>
+              <w:jc w:val="both"/>
+              <w:spacing w:line="276" w:lineRule="auto"/>
+              <w:shd w:val="nil" w:color="000000"/>
+            </w:pPr>
+            <w:r>
+              <w:rPr>
+                <w:rFonts w:ascii="Open Sans" w:hAnsi="Open Sans" w:cs="Open Sans"/>
+                <w:sz w:val="22"/>
+                <w:szCs w:val="22"/>
+                <w:highlight w:val="none"/>
+              </w:rPr>
+              <w:t xml:space="preserve">    true,</w:t>
+            </w:r>
+            <w:r/>
+          </w:p>
+          <w:p>
+            <w:pPr>
+              <w:ind w:left="0" w:right="0" w:firstLine="0"/>
+              <w:jc w:val="both"/>
+              <w:spacing w:line="276" w:lineRule="auto"/>
+              <w:shd w:val="nil" w:color="000000"/>
+            </w:pPr>
+            <w:r>
+              <w:rPr>
+                <w:rFonts w:ascii="Open Sans" w:hAnsi="Open Sans" w:cs="Open Sans"/>
+                <w:sz w:val="22"/>
+                <w:szCs w:val="22"/>
+                <w:highlight w:val="none"/>
+              </w:rPr>
+              <w:t xml:space="preserve">    false</w:t>
+            </w:r>
+            <w:r/>
+          </w:p>
+          <w:p>
+            <w:pPr>
+              <w:ind w:left="0" w:right="0" w:firstLine="0"/>
+              <w:jc w:val="both"/>
+              <w:spacing w:line="276" w:lineRule="auto"/>
+              <w:shd w:val="nil" w:color="000000"/>
+            </w:pPr>
+            <w:r>
+              <w:rPr>
+                <w:rFonts w:ascii="Open Sans" w:hAnsi="Open Sans" w:cs="Open Sans"/>
+                <w:sz w:val="22"/>
+                <w:szCs w:val="22"/>
+                <w:highlight w:val="none"/>
+              </w:rPr>
+              <w:t xml:space="preserve">  ]</w:t>
+            </w:r>
+            <w:r/>
+          </w:p>
+          <w:p>
+            <w:pPr>
               <w:numPr>
                 <w:ilvl w:val="0"/>
                 <w:numId w:val="0"/>
@@ -12191,7 +12045,9 @@
                 <w:szCs w:val="22"/>
                 <w:highlight w:val="none"/>
               </w:rPr>
-            </w:r>
+              <w:t xml:space="preserve">}</w:t>
+            </w:r>
+            <w:r/>
             <w:r>
               <w:rPr>
                 <w:rFonts w:ascii="Open Sans" w:hAnsi="Open Sans" w:cs="Open Sans"/>
@@ -12199,7 +12055,6 @@
                 <w:szCs w:val="22"/>
                 <w:highlight w:val="none"/>
               </w:rPr>
-              <w:t xml:space="preserve">{"correct_answers": [true, true, false]}</w:t>
             </w:r>
             <w:r>
               <w:rPr>
@@ -12220,29 +12075,7 @@
           <w:ilvl w:val="0"/>
           <w:numId w:val="0"/>
         </w:numPr>
-        <w:ind w:left="0" w:firstLine="0"/>
-        <w:jc w:val="left"/>
-        <w:shd w:val="nil" w:color="000000"/>
-      </w:pPr>
-      <w:r>
-        <w:rPr>
-          <w:highlight w:val="yellow"/>
-        </w:rPr>
-      </w:r>
-      <w:r>
-        <w:rPr>
-          <w:highlight w:val="yellow"/>
-        </w:rPr>
-      </w:r>
-      <w:r/>
-    </w:p>
-    <w:p>
-      <w:pPr>
-        <w:numPr>
-          <w:ilvl w:val="0"/>
-          <w:numId w:val="0"/>
-        </w:numPr>
-        <w:ind w:left="0" w:firstLine="0"/>
+        <w:ind w:left="0" w:firstLine="709"/>
         <w:jc w:val="both"/>
         <w:spacing w:line="360" w:lineRule="auto"/>
         <w:shd w:val="nil" w:color="000000"/>
@@ -12253,9 +12086,11 @@
       </w:pPr>
       <w:r>
         <w:rPr>
+          <w:sz w:val="28"/>
+          <w:szCs w:val="28"/>
           <w:highlight w:val="none"/>
         </w:rPr>
-        <w:tab/>
+        <w:t xml:space="preserve">В случае задания на описание устройства с помощью языка Verilog, в поле LevelsData.question заносится код теста устройства на языке Verilog (т.н. «testbench», см. </w:t>
       </w:r>
       <w:r>
         <w:rPr>
@@ -12263,7 +12098,7 @@
           <w:szCs w:val="28"/>
           <w:highlight w:val="none"/>
         </w:rPr>
-        <w:t xml:space="preserve">В случае задания на описание устройства с помощью языка Verilog, в поле LevelsData.question заносится код теста устройства на языке Verilog (т.н. «testbench», см. </w:t>
+        <w:t xml:space="preserve">приложение </w:t>
       </w:r>
       <w:r>
         <w:rPr>
@@ -12271,7 +12106,7 @@
           <w:szCs w:val="28"/>
           <w:highlight w:val="none"/>
         </w:rPr>
-        <w:t xml:space="preserve">приложение </w:t>
+        <w:t xml:space="preserve">Б</w:t>
       </w:r>
       <w:r>
         <w:rPr>
@@ -12279,7 +12114,7 @@
           <w:szCs w:val="28"/>
           <w:highlight w:val="none"/>
         </w:rPr>
-        <w:t xml:space="preserve">Б</w:t>
+        <w:t xml:space="preserve">), а в поле </w:t>
       </w:r>
       <w:r>
         <w:rPr>
@@ -12287,14 +12122,6 @@
           <w:szCs w:val="28"/>
           <w:highlight w:val="none"/>
         </w:rPr>
-        <w:t xml:space="preserve">), а в поле </w:t>
-      </w:r>
-      <w:r>
-        <w:rPr>
-          <w:sz w:val="28"/>
-          <w:szCs w:val="28"/>
-          <w:highlight w:val="none"/>
-        </w:rPr>
         <w:t xml:space="preserve">LevelsData.answer — описание временной диаграммы корректно описанного устройства в формате wavedrom (см. раздел «Генератор wavedrom-диаграмм»).</w:t>
       </w:r>
       <w:r>
@@ -12304,34 +12131,12 @@
         </w:rPr>
       </w:r>
       <w:r/>
-    </w:p>
-    <w:p>
-      <w:pPr>
-        <w:numPr>
-          <w:ilvl w:val="0"/>
-          <w:numId w:val="0"/>
-        </w:numPr>
-        <w:ind w:left="0" w:firstLine="708"/>
-        <w:jc w:val="both"/>
-        <w:spacing w:line="360" w:lineRule="auto"/>
-        <w:shd w:val="nil" w:color="000000"/>
-      </w:pPr>
-      <w:r>
-        <w:rPr>
-          <w:sz w:val="28"/>
-          <w:szCs w:val="28"/>
-          <w:highlight w:val="none"/>
-        </w:rPr>
-        <w:br w:type="page" w:clear="all"/>
-      </w:r>
-      <w:r>
-        <w:rPr>
-          <w:sz w:val="28"/>
-          <w:szCs w:val="28"/>
-          <w:highlight w:val="none"/>
-        </w:rPr>
-      </w:r>
-      <w:r/>
+      <w:r>
+        <w:rPr>
+          <w:sz w:val="28"/>
+          <w:szCs w:val="28"/>
+        </w:rPr>
+      </w:r>
     </w:p>
     <w:p>
       <w:pPr>
@@ -12491,15 +12296,7 @@
           <w:szCs w:val="28"/>
           <w:highlight w:val="none"/>
         </w:rPr>
-        <w:t xml:space="preserve">6</w:t>
-      </w:r>
-      <w:r>
-        <w:rPr>
-          <w:sz w:val="28"/>
-          <w:szCs w:val="28"/>
-          <w:highlight w:val="none"/>
-        </w:rPr>
-        <w:t xml:space="preserve">).</w:t>
+        <w:t xml:space="preserve">13).</w:t>
       </w:r>
       <w:r>
         <w:rPr>
@@ -12524,9 +12321,9 @@
           <mc:Choice Requires="wpg">
             <w:drawing>
               <wp:inline xmlns:wp="http://schemas.openxmlformats.org/drawingml/2006/wordprocessingDrawing" distT="0" distB="0" distL="0" distR="0">
-                <wp:extent cx="4134876" cy="5881640"/>
+                <wp:extent cx="5874088" cy="8355576"/>
                 <wp:effectExtent l="0" t="0" r="0" b="0"/>
-                <wp:docPr id="15" name=""/>
+                <wp:docPr id="14" name=""/>
                 <wp:cNvGraphicFramePr>
                   <a:graphicFrameLocks xmlns:a="http://schemas.openxmlformats.org/drawingml/2006/main" noChangeAspect="1"/>
                 </wp:cNvGraphicFramePr>
@@ -12547,7 +12344,7 @@
                       <pic:spPr bwMode="auto">
                         <a:xfrm flipH="0" flipV="0">
                           <a:off x="0" y="0"/>
-                          <a:ext cx="4134874" cy="5881639"/>
+                          <a:ext cx="5874088" cy="8355576"/>
                         </a:xfrm>
                         <a:prstGeom prst="rect">
                           <a:avLst/>
@@ -12577,7 +12374,7 @@
                   <v:f eqn="sum @10 21600 0"/>
                 </v:formulas>
               </v:shapetype>
-              <v:shape id="_x0000_i14" o:spid="_x0000_s14" type="#_x0000_t75" style="width:325.6pt;height:463.1pt;mso-wrap-distance-left:0.0pt;mso-wrap-distance-top:0.0pt;mso-wrap-distance-right:0.0pt;mso-wrap-distance-bottom:0.0pt;" stroked="false">
+              <v:shape id="_x0000_i13" o:spid="_x0000_s13" type="#_x0000_t75" style="width:462.5pt;height:657.9pt;mso-wrap-distance-left:0.0pt;mso-wrap-distance-top:0.0pt;mso-wrap-distance-right:0.0pt;mso-wrap-distance-bottom:0.0pt;" stroked="false">
                 <v:path textboxrect="0,0,0,0"/>
                 <v:imagedata r:id="rId27" o:title=""/>
               </v:shape>
@@ -12595,7 +12392,7 @@
     <w:p>
       <w:pPr>
         <w:ind w:firstLine="0"/>
-        <w:jc w:val="both"/>
+        <w:jc w:val="center"/>
         <w:spacing w:line="360" w:lineRule="auto"/>
         <w:rPr>
           <w:sz w:val="28"/>
@@ -12616,15 +12413,7 @@
           <w:szCs w:val="28"/>
           <w:highlight w:val="none"/>
         </w:rPr>
-        <w:t xml:space="preserve">6</w:t>
-      </w:r>
-      <w:r>
-        <w:rPr>
-          <w:sz w:val="28"/>
-          <w:szCs w:val="28"/>
-          <w:highlight w:val="none"/>
-        </w:rPr>
-        <w:t xml:space="preserve"> — диаграмма компоновки </w:t>
+        <w:t xml:space="preserve">13 — диаграмма компоновки </w:t>
       </w:r>
       <w:r>
         <w:rPr>
@@ -12644,6 +12433,7 @@
     </w:p>
     <w:p>
       <w:pPr>
+        <w:ind w:firstLine="709"/>
         <w:jc w:val="both"/>
         <w:spacing w:line="360" w:lineRule="auto"/>
         <w:shd w:val="nil" w:color="000000"/>
@@ -12674,15 +12464,7 @@
           <w:szCs w:val="28"/>
           <w:highlight w:val="none"/>
         </w:rPr>
-        <w:t xml:space="preserve">7</w:t>
-      </w:r>
-      <w:r>
-        <w:rPr>
-          <w:sz w:val="28"/>
-          <w:szCs w:val="28"/>
-          <w:highlight w:val="none"/>
-        </w:rPr>
-        <w:t xml:space="preserve"> </w:t>
+        <w:t xml:space="preserve">14 </w:t>
       </w:r>
       <w:r>
         <w:rPr>
@@ -12702,6 +12484,7 @@
     </w:p>
     <w:p>
       <w:pPr>
+        <w:ind w:firstLine="709"/>
         <w:jc w:val="both"/>
         <w:spacing w:line="360" w:lineRule="auto"/>
         <w:shd w:val="nil" w:color="000000"/>
@@ -12902,7 +12685,7 @@
               <wp:inline xmlns:wp="http://schemas.openxmlformats.org/drawingml/2006/wordprocessingDrawing" distT="0" distB="0" distL="0" distR="0">
                 <wp:extent cx="9405836" cy="5830002"/>
                 <wp:effectExtent l="42" t="26" r="42" b="26"/>
-                <wp:docPr id="16" name=""/>
+                <wp:docPr id="15" name=""/>
                 <wp:cNvGraphicFramePr>
                   <a:graphicFrameLocks xmlns:a="http://schemas.openxmlformats.org/drawingml/2006/main" noChangeAspect="1"/>
                 </wp:cNvGraphicFramePr>
@@ -12953,7 +12736,7 @@
                   <v:f eqn="sum @10 21600 0"/>
                 </v:formulas>
               </v:shapetype>
-              <v:shape id="_x0000_i15" o:spid="_x0000_s15" type="#_x0000_t75" style="width:740.6pt;height:459.1pt;mso-wrap-distance-left:0.0pt;mso-wrap-distance-top:0.0pt;mso-wrap-distance-right:0.0pt;mso-wrap-distance-bottom:0.0pt;rotation:269;" stroked="false">
+              <v:shape id="_x0000_i14" o:spid="_x0000_s14" type="#_x0000_t75" style="width:740.6pt;height:459.1pt;mso-wrap-distance-left:0.0pt;mso-wrap-distance-top:0.0pt;mso-wrap-distance-right:0.0pt;mso-wrap-distance-bottom:0.0pt;rotation:269;" stroked="false">
                 <v:path textboxrect="0,0,0,0"/>
                 <v:imagedata r:id="rId28" o:title=""/>
               </v:shape>
@@ -12976,7 +12759,7 @@
                 <wp:extent cx="4603750" cy="1222375"/>
                 <wp:effectExtent l="3175" t="3175" r="3175" b="3175"/>
                 <wp:wrapNone/>
-                <wp:docPr id="17" name=""/>
+                <wp:docPr id="16" name=""/>
                 <wp:cNvGraphicFramePr/>
                 <a:graphic xmlns:a="http://schemas.openxmlformats.org/drawingml/2006/main">
                   <a:graphicData uri="http://schemas.microsoft.com/office/word/2010/wordprocessingShape">
@@ -13013,7 +12796,7 @@
                                 <w:sz w:val="28"/>
                                 <w:szCs w:val="28"/>
                               </w:rPr>
-                              <w:t xml:space="preserve">Рисунок 7 — диаграмма классов для работы с БД</w:t>
+                              <w:t xml:space="preserve">Рисунок 14 — диаграмма классов для работы с БД</w:t>
                             </w:r>
                             <w:r>
                               <w:rPr>
@@ -13034,7 +12817,7 @@
           </mc:Choice>
           <mc:Fallback>
             <w:pict>
-              <v:shape id="shape 16" o:spid="_x0000_s16" o:spt="202" type="#_x0000_t202" style="position:absolute;z-index:15360;o:allowoverlap:true;o:allowincell:true;mso-position-horizontal-relative:text;margin-left:339.2pt;mso-position-horizontal:absolute;mso-position-vertical-relative:text;margin-top:322.2pt;mso-position-vertical:absolute;width:362.5pt;height:96.2pt;mso-wrap-distance-left:9.1pt;mso-wrap-distance-top:0.0pt;mso-wrap-distance-right:9.1pt;mso-wrap-distance-bottom:0.0pt;rotation:269;v-text-anchor:top;visibility:visible;" fillcolor="#FFFFFF" stroked="f" strokeweight="0.50pt">
+              <v:shape id="shape 15" o:spid="_x0000_s15" o:spt="202" type="#_x0000_t202" style="position:absolute;z-index:15360;o:allowoverlap:true;o:allowincell:true;mso-position-horizontal-relative:text;margin-left:339.2pt;mso-position-horizontal:absolute;mso-position-vertical-relative:text;margin-top:322.2pt;mso-position-vertical:absolute;width:362.5pt;height:96.2pt;mso-wrap-distance-left:9.1pt;mso-wrap-distance-top:0.0pt;mso-wrap-distance-right:9.1pt;mso-wrap-distance-bottom:0.0pt;rotation:269;v-text-anchor:top;visibility:visible;" fillcolor="#FFFFFF" stroked="f" strokeweight="0.50pt">
                 <v:textbox inset="0,0,0,0">
                   <w:txbxContent>
                     <w:p>
@@ -13050,7 +12833,7 @@
                           <w:sz w:val="28"/>
                           <w:szCs w:val="28"/>
                         </w:rPr>
-                        <w:t xml:space="preserve">Рисунок 7 — диаграмма классов для работы с БД</w:t>
+                        <w:t xml:space="preserve">Рисунок 14 — диаграмма классов для работы с БД</w:t>
                       </w:r>
                       <w:r>
                         <w:rPr>
@@ -14329,15 +14112,7 @@
           <w:szCs w:val="28"/>
           <w:highlight w:val="none"/>
         </w:rPr>
-        <w:t xml:space="preserve">8</w:t>
-      </w:r>
-      <w:r>
-        <w:rPr>
-          <w:sz w:val="28"/>
-          <w:szCs w:val="28"/>
-          <w:highlight w:val="none"/>
-        </w:rPr>
-        <w:t xml:space="preserve">.</w:t>
+        <w:t xml:space="preserve">15.</w:t>
       </w:r>
       <w:r>
         <w:rPr>
@@ -14374,7 +14149,7 @@
               <wp:inline xmlns:wp="http://schemas.openxmlformats.org/drawingml/2006/wordprocessingDrawing" distT="0" distB="0" distL="0" distR="0">
                 <wp:extent cx="5327757" cy="3006683"/>
                 <wp:effectExtent l="0" t="0" r="0" b="0"/>
-                <wp:docPr id="18" name=""/>
+                <wp:docPr id="17" name=""/>
                 <wp:cNvGraphicFramePr>
                   <a:graphicFrameLocks xmlns:a="http://schemas.openxmlformats.org/drawingml/2006/main" noChangeAspect="1"/>
                 </wp:cNvGraphicFramePr>
@@ -14425,7 +14200,7 @@
                   <v:f eqn="sum @10 21600 0"/>
                 </v:formulas>
               </v:shapetype>
-              <v:shape id="_x0000_i17" o:spid="_x0000_s17" type="#_x0000_t75" style="width:419.5pt;height:236.7pt;mso-wrap-distance-left:0.0pt;mso-wrap-distance-top:0.0pt;mso-wrap-distance-right:0.0pt;mso-wrap-distance-bottom:0.0pt;" stroked="false">
+              <v:shape id="_x0000_i16" o:spid="_x0000_s16" type="#_x0000_t75" style="width:419.5pt;height:236.7pt;mso-wrap-distance-left:0.0pt;mso-wrap-distance-top:0.0pt;mso-wrap-distance-right:0.0pt;mso-wrap-distance-bottom:0.0pt;" stroked="false">
                 <v:path textboxrect="0,0,0,0"/>
                 <v:imagedata r:id="rId29" o:title=""/>
               </v:shape>
@@ -14443,7 +14218,7 @@
     <w:p>
       <w:pPr>
         <w:ind w:left="0" w:right="0" w:firstLine="0"/>
-        <w:jc w:val="both"/>
+        <w:jc w:val="center"/>
         <w:spacing w:line="360" w:lineRule="auto"/>
         <w:shd w:val="nil" w:color="000000"/>
         <w:rPr>
@@ -14465,15 +14240,7 @@
           <w:szCs w:val="28"/>
           <w:highlight w:val="none"/>
         </w:rPr>
-        <w:t xml:space="preserve">8</w:t>
-      </w:r>
-      <w:r>
-        <w:rPr>
-          <w:sz w:val="28"/>
-          <w:szCs w:val="28"/>
-          <w:highlight w:val="none"/>
-        </w:rPr>
-        <w:t xml:space="preserve"> — диаграмма компоновки </w:t>
+        <w:t xml:space="preserve">15 — диаграмма компоновки </w:t>
       </w:r>
       <w:r>
         <w:rPr>
@@ -14683,35 +14450,31 @@
         </w:rPr>
       </w:r>
       <w:r/>
+      <w:r>
+        <w:rPr>
+          <w:sz w:val="28"/>
+          <w:szCs w:val="28"/>
+          <w:highlight w:val="none"/>
+        </w:rPr>
+      </w:r>
+      <w:r>
+        <w:rPr>
+          <w:sz w:val="28"/>
+          <w:szCs w:val="28"/>
+        </w:rPr>
+      </w:r>
+      <w:r/>
+      <w:r>
+        <w:rPr>
+          <w:sz w:val="28"/>
+          <w:szCs w:val="28"/>
+        </w:rPr>
+      </w:r>
     </w:p>
     <w:p>
       <w:pPr>
-        <w:jc w:val="both"/>
-        <w:spacing w:line="360" w:lineRule="auto"/>
-        <w:shd w:val="nil" w:color="000000"/>
-        <w:rPr>
-          <w:sz w:val="28"/>
-          <w:szCs w:val="28"/>
-        </w:rPr>
-      </w:pPr>
-      <w:r>
-        <w:rPr>
-          <w:sz w:val="28"/>
-          <w:szCs w:val="28"/>
-          <w:highlight w:val="none"/>
-        </w:rPr>
-      </w:r>
-      <w:r>
-        <w:rPr>
-          <w:sz w:val="28"/>
-          <w:szCs w:val="28"/>
-        </w:rPr>
-      </w:r>
-      <w:r/>
-    </w:p>
-    <w:p>
-      <w:pPr>
         <w:pStyle w:val="917"/>
+        <w:ind w:firstLine="709"/>
         <w:rPr>
           <w:sz w:val="28"/>
           <w:szCs w:val="28"/>
@@ -14853,14 +14616,15 @@
         <w:rPr>
           <w:sz w:val="28"/>
           <w:szCs w:val="28"/>
-        </w:rPr>
-      </w:pPr>
-      <w:r>
-        <w:rPr>
-          <w:sz w:val="28"/>
-          <w:szCs w:val="28"/>
           <w:highlight w:val="none"/>
         </w:rPr>
+      </w:pPr>
+      <w:r>
+        <w:rPr>
+          <w:sz w:val="28"/>
+          <w:szCs w:val="28"/>
+          <w:highlight w:val="none"/>
+        </w:rPr>
         <w:t xml:space="preserve">Для преобразования временных диаграмм к более удобному для дальнейшей обработки формату был реализован </w:t>
       </w:r>
       <w:r>
@@ -14893,6 +14657,30 @@
           <w:szCs w:val="28"/>
           <w:highlight w:val="none"/>
         </w:rPr>
+      </w:r>
+      <w:r>
+        <w:rPr>
+          <w:sz w:val="28"/>
+          <w:szCs w:val="28"/>
+        </w:rPr>
+      </w:r>
+    </w:p>
+    <w:p>
+      <w:pPr>
+        <w:ind w:firstLine="709"/>
+        <w:jc w:val="both"/>
+        <w:spacing w:line="360" w:lineRule="auto"/>
+        <w:rPr>
+          <w:sz w:val="28"/>
+          <w:szCs w:val="28"/>
+        </w:rPr>
+      </w:pPr>
+      <w:r>
+        <w:rPr>
+          <w:sz w:val="28"/>
+          <w:szCs w:val="28"/>
+          <w:highlight w:val="none"/>
+        </w:rPr>
         <w:t xml:space="preserve">Его исходный код написан на Python с применением библиотеки PyDigitalWaveTools. Данная библиотека преобразует временную диаграмму в формате *.vcd в формат JSON-</w:t>
       </w:r>
       <w:r>
@@ -14941,7 +14729,7 @@
           <w:szCs w:val="28"/>
           <w:highlight w:val="none"/>
         </w:rPr>
-        <w:t xml:space="preserve">9 [4]</w:t>
+        <w:t xml:space="preserve">16 [4]</w:t>
       </w:r>
       <w:r>
         <w:rPr>
@@ -14951,12 +14739,7 @@
         </w:rPr>
         <w:t xml:space="preserve">.</w:t>
       </w:r>
-      <w:r>
-        <w:rPr>
-          <w:sz w:val="28"/>
-          <w:szCs w:val="28"/>
-        </w:rPr>
-      </w:r>
+      <w:r/>
       <w:r/>
     </w:p>
     <w:p>
@@ -14987,7 +14770,7 @@
               <wp:inline xmlns:wp="http://schemas.openxmlformats.org/drawingml/2006/wordprocessingDrawing" distT="0" distB="0" distL="0" distR="0">
                 <wp:extent cx="4656512" cy="3876760"/>
                 <wp:effectExtent l="0" t="0" r="0" b="0"/>
-                <wp:docPr id="19" name=""/>
+                <wp:docPr id="18" name=""/>
                 <wp:cNvGraphicFramePr>
                   <a:graphicFrameLocks xmlns:a="http://schemas.openxmlformats.org/drawingml/2006/main" noChangeAspect="1"/>
                 </wp:cNvGraphicFramePr>
@@ -15039,7 +14822,7 @@
                   <v:f eqn="sum @10 21600 0"/>
                 </v:formulas>
               </v:shapetype>
-              <v:shape id="_x0000_i18" o:spid="_x0000_s18" type="#_x0000_t75" style="width:366.7pt;height:305.3pt;mso-wrap-distance-left:0.0pt;mso-wrap-distance-top:0.0pt;mso-wrap-distance-right:0.0pt;mso-wrap-distance-bottom:0.0pt;" stroked="false">
+              <v:shape id="_x0000_i17" o:spid="_x0000_s17" type="#_x0000_t75" style="width:366.7pt;height:305.3pt;mso-wrap-distance-left:0.0pt;mso-wrap-distance-top:0.0pt;mso-wrap-distance-right:0.0pt;mso-wrap-distance-bottom:0.0pt;" stroked="false">
                 <v:path textboxrect="0,0,0,0"/>
                 <v:imagedata r:id="rId30" o:title=""/>
               </v:shape>
@@ -15079,15 +14862,7 @@
           <w:szCs w:val="28"/>
           <w:highlight w:val="none"/>
         </w:rPr>
-        <w:t xml:space="preserve">9</w:t>
-      </w:r>
-      <w:r>
-        <w:rPr>
-          <w:sz w:val="28"/>
-          <w:szCs w:val="28"/>
-          <w:highlight w:val="none"/>
-        </w:rPr>
-        <w:t xml:space="preserve"> — формат временных диаграмм </w:t>
+        <w:t xml:space="preserve">16 — формат временных диаграмм </w:t>
       </w:r>
       <w:r>
         <w:rPr>
@@ -15674,7 +15449,7 @@
           <w:szCs w:val="28"/>
           <w:highlight w:val="none"/>
         </w:rPr>
-        <w:t xml:space="preserve">10</w:t>
+        <w:t xml:space="preserve">17</w:t>
       </w:r>
       <w:r>
         <w:rPr>
@@ -15712,7 +15487,7 @@
               <wp:inline xmlns:wp="http://schemas.openxmlformats.org/drawingml/2006/wordprocessingDrawing" distT="0" distB="0" distL="0" distR="0">
                 <wp:extent cx="3396807" cy="2915901"/>
                 <wp:effectExtent l="0" t="0" r="0" b="0"/>
-                <wp:docPr id="20" name=""/>
+                <wp:docPr id="19" name=""/>
                 <wp:cNvGraphicFramePr>
                   <a:graphicFrameLocks xmlns:a="http://schemas.openxmlformats.org/drawingml/2006/main" noChangeAspect="1"/>
                 </wp:cNvGraphicFramePr>
@@ -15764,7 +15539,7 @@
                   <v:f eqn="sum @10 21600 0"/>
                 </v:formulas>
               </v:shapetype>
-              <v:shape id="_x0000_i19" o:spid="_x0000_s19" type="#_x0000_t75" style="width:267.5pt;height:229.6pt;mso-wrap-distance-left:0.0pt;mso-wrap-distance-top:0.0pt;mso-wrap-distance-right:0.0pt;mso-wrap-distance-bottom:0.0pt;" stroked="false">
+              <v:shape id="_x0000_i18" o:spid="_x0000_s18" type="#_x0000_t75" style="width:267.5pt;height:229.6pt;mso-wrap-distance-left:0.0pt;mso-wrap-distance-top:0.0pt;mso-wrap-distance-right:0.0pt;mso-wrap-distance-bottom:0.0pt;" stroked="false">
                 <v:path textboxrect="0,0,0,0"/>
                 <v:imagedata r:id="rId31" o:title=""/>
               </v:shape>
@@ -15803,7 +15578,7 @@
           <w:szCs w:val="28"/>
           <w:highlight w:val="none"/>
         </w:rPr>
-        <w:t xml:space="preserve">10</w:t>
+        <w:t xml:space="preserve">17</w:t>
       </w:r>
       <w:r>
         <w:rPr>
@@ -16232,7 +16007,7 @@
           <w:szCs w:val="28"/>
           <w:highlight w:val="none"/>
         </w:rPr>
-        <w:t xml:space="preserve">11</w:t>
+        <w:t xml:space="preserve">18</w:t>
       </w:r>
       <w:r>
         <w:rPr>
@@ -16275,7 +16050,7 @@
               <wp:inline xmlns:wp="http://schemas.openxmlformats.org/drawingml/2006/wordprocessingDrawing" distT="0" distB="0" distL="0" distR="0">
                 <wp:extent cx="3584597" cy="1252682"/>
                 <wp:effectExtent l="0" t="0" r="0" b="0"/>
-                <wp:docPr id="21" name=""/>
+                <wp:docPr id="20" name=""/>
                 <wp:cNvGraphicFramePr>
                   <a:graphicFrameLocks xmlns:a="http://schemas.openxmlformats.org/drawingml/2006/main" noChangeAspect="1"/>
                 </wp:cNvGraphicFramePr>
@@ -16326,7 +16101,7 @@
                   <v:f eqn="sum @10 21600 0"/>
                 </v:formulas>
               </v:shapetype>
-              <v:shape id="_x0000_i20" o:spid="_x0000_s20" type="#_x0000_t75" style="width:282.3pt;height:98.6pt;mso-wrap-distance-left:0.0pt;mso-wrap-distance-top:0.0pt;mso-wrap-distance-right:0.0pt;mso-wrap-distance-bottom:0.0pt;" stroked="false">
+              <v:shape id="_x0000_i19" o:spid="_x0000_s19" type="#_x0000_t75" style="width:282.3pt;height:98.6pt;mso-wrap-distance-left:0.0pt;mso-wrap-distance-top:0.0pt;mso-wrap-distance-right:0.0pt;mso-wrap-distance-bottom:0.0pt;" stroked="false">
                 <v:path textboxrect="0,0,0,0"/>
                 <v:imagedata r:id="rId32" o:title=""/>
               </v:shape>
@@ -16369,7 +16144,7 @@
           <w:szCs w:val="28"/>
           <w:highlight w:val="none"/>
         </w:rPr>
-        <w:t xml:space="preserve">11</w:t>
+        <w:t xml:space="preserve">18</w:t>
       </w:r>
       <w:r>
         <w:rPr>
@@ -17607,7 +17382,7 @@
           <w:szCs w:val="28"/>
           <w:highlight w:val="none"/>
         </w:rPr>
-        <w:t xml:space="preserve">12</w:t>
+        <w:t xml:space="preserve">19</w:t>
       </w:r>
       <w:r>
         <w:rPr>
@@ -17650,7 +17425,7 @@
               <wp:inline xmlns:wp="http://schemas.openxmlformats.org/drawingml/2006/wordprocessingDrawing" distT="0" distB="0" distL="0" distR="0">
                 <wp:extent cx="5397110" cy="4996639"/>
                 <wp:effectExtent l="0" t="0" r="0" b="0"/>
-                <wp:docPr id="22" name=""/>
+                <wp:docPr id="21" name=""/>
                 <wp:cNvGraphicFramePr>
                   <a:graphicFrameLocks xmlns:a="http://schemas.openxmlformats.org/drawingml/2006/main" noChangeAspect="1"/>
                 </wp:cNvGraphicFramePr>
@@ -17701,7 +17476,7 @@
                   <v:f eqn="sum @10 21600 0"/>
                 </v:formulas>
               </v:shapetype>
-              <v:shape id="_x0000_i21" o:spid="_x0000_s21" type="#_x0000_t75" style="width:425.0pt;height:393.4pt;mso-wrap-distance-left:0.0pt;mso-wrap-distance-top:0.0pt;mso-wrap-distance-right:0.0pt;mso-wrap-distance-bottom:0.0pt;" stroked="false">
+              <v:shape id="_x0000_i20" o:spid="_x0000_s20" type="#_x0000_t75" style="width:425.0pt;height:393.4pt;mso-wrap-distance-left:0.0pt;mso-wrap-distance-top:0.0pt;mso-wrap-distance-right:0.0pt;mso-wrap-distance-bottom:0.0pt;" stroked="false">
                 <v:path textboxrect="0,0,0,0"/>
                 <v:imagedata r:id="rId33" o:title=""/>
               </v:shape>
@@ -17740,7 +17515,7 @@
           <w:szCs w:val="28"/>
           <w:highlight w:val="none"/>
         </w:rPr>
-        <w:t xml:space="preserve">12</w:t>
+        <w:t xml:space="preserve">19</w:t>
       </w:r>
       <w:r>
         <w:rPr>
@@ -18346,15 +18121,7 @@
           <w:szCs w:val="28"/>
           <w:highlight w:val="none"/>
         </w:rPr>
-        <w:t xml:space="preserve">13</w:t>
-      </w:r>
-      <w:r>
-        <w:rPr>
-          <w:sz w:val="28"/>
-          <w:szCs w:val="28"/>
-          <w:highlight w:val="none"/>
-        </w:rPr>
-        <w:t xml:space="preserve">).</w:t>
+        <w:t xml:space="preserve">20).</w:t>
       </w:r>
       <w:r>
         <w:rPr>
@@ -18386,7 +18153,7 @@
               <wp:inline xmlns:wp="http://schemas.openxmlformats.org/drawingml/2006/wordprocessingDrawing" distT="0" distB="0" distL="0" distR="0">
                 <wp:extent cx="6119495" cy="4785115"/>
                 <wp:effectExtent l="0" t="0" r="0" b="0"/>
-                <wp:docPr id="23" name=""/>
+                <wp:docPr id="22" name=""/>
                 <wp:cNvGraphicFramePr>
                   <a:graphicFrameLocks xmlns:a="http://schemas.openxmlformats.org/drawingml/2006/main" noChangeAspect="1"/>
                 </wp:cNvGraphicFramePr>
@@ -18437,7 +18204,7 @@
                   <v:f eqn="sum @10 21600 0"/>
                 </v:formulas>
               </v:shapetype>
-              <v:shape id="_x0000_i22" o:spid="_x0000_s22" type="#_x0000_t75" style="width:481.8pt;height:376.8pt;mso-wrap-distance-left:0.0pt;mso-wrap-distance-top:0.0pt;mso-wrap-distance-right:0.0pt;mso-wrap-distance-bottom:0.0pt;" stroked="false">
+              <v:shape id="_x0000_i21" o:spid="_x0000_s21" type="#_x0000_t75" style="width:481.8pt;height:376.8pt;mso-wrap-distance-left:0.0pt;mso-wrap-distance-top:0.0pt;mso-wrap-distance-right:0.0pt;mso-wrap-distance-bottom:0.0pt;" stroked="false">
                 <v:path textboxrect="0,0,0,0"/>
                 <v:imagedata r:id="rId34" o:title=""/>
               </v:shape>
@@ -18481,15 +18248,7 @@
           <w:szCs w:val="28"/>
           <w:highlight w:val="none"/>
         </w:rPr>
-        <w:t xml:space="preserve">13</w:t>
-      </w:r>
-      <w:r>
-        <w:rPr>
-          <w:sz w:val="28"/>
-          <w:szCs w:val="28"/>
-          <w:highlight w:val="none"/>
-        </w:rPr>
-        <w:t xml:space="preserve"> — диаграмма классов анализатора решений</w:t>
+        <w:t xml:space="preserve">20 — диаграмма классов анализатора решений</w:t>
       </w:r>
       <w:r>
         <w:rPr>

</xml_diff>

<commit_message>
union RPZ - sources nums
</commit_message>
<xml_diff>
--- a/preprod/РПЗ v1.docx
+++ b/preprod/РПЗ v1.docx
@@ -4260,7 +4260,7 @@
         <w:t xml:space="preserve">В качестве основы была взят</w:t>
       </w:r>
       <w:r>
-        <w:t xml:space="preserve">а подобная классификация для системы дистанционного обучения (далее — СДО) Moodle [4]. Она была дополнена с учетом функциональных особенностей таких СДО, как Huawei University, Coursera, Stepik, Ethernaut, а также хакатона Paradigm CTF [5]. Сформированная </w:t>
+        <w:t xml:space="preserve">а подобная классификация для системы дистанционного обучения (далее — СДО) Moodle [2]. Она была дополнена с учетом функциональных особенностей таких СДО, как Huawei University, Coursera, Stepik, Ethernaut, а также хакатона Paradigm CTF [3]. Сформированная </w:t>
       </w:r>
       <w:r>
         <w:rPr>
@@ -5836,7 +5836,7 @@
         <w:t xml:space="preserve">пользование такой формы тестирования все же необходимо (например, из-за гуманитарной тематики курса или при отсутствии технической возможности проверить задачу на программирование), прибегают к системе перекрестной проверки. В таком случае требования к отв</w:t>
       </w:r>
       <w:r>
-        <w:t xml:space="preserve">ету стараются максимально формализовать, чтобы пользователи могли более объективно оценить друг друга. При перекрестном тестировании в качестве итоговой оценки, как правило, выставляется среднее или медианное значение результатов нескольких проверок  [6]. </w:t>
+        <w:t xml:space="preserve">ету стараются максимально формализовать, чтобы пользователи могли более объективно оценить друг друга. При перекрестном тестировании в качестве итоговой оценки, как правило, выставляется среднее или медианное значение результатов нескольких проверок  [4]. </w:t>
       </w:r>
       <w:r/>
     </w:p>
@@ -6548,7 +6548,7 @@
         <w:ind w:firstLine="709"/>
       </w:pPr>
       <w:r>
-        <w:t xml:space="preserve">Положительными сторонами такого подхода к проверке заданий на программирования являются [7]:</w:t>
+        <w:t xml:space="preserve">Положительными сторонами такого подхода к проверке заданий на программирования являются [5]:</w:t>
       </w:r>
       <w:r/>
     </w:p>
@@ -7489,7 +7489,7 @@
         <w:rPr>
           <w:rStyle w:val="952"/>
         </w:rPr>
-        <w:t xml:space="preserve">На основе результатов проведенного анализа и сформулированных функциональных требований была разработана диаграмма вариантов использования подсистемы тестирования знаний языков описания аппаратуры, представленная на рисунке 8.</w:t>
+        <w:t xml:space="preserve">На основе результатов проведенного анализа и сформулированных функциональных требований была разработана диаграмма вариантов использования подсистемы тестирования знаний языков описания аппаратуры, представленная на рисунке 8 [6].</w:t>
       </w:r>
       <w:r>
         <w:rPr>
@@ -8023,15 +8023,7 @@
           <w:highlight w:val="none"/>
           <w:u w:val="none"/>
         </w:rPr>
-        <w:t xml:space="preserve">рисунке 9 [1].</w:t>
-      </w:r>
-      <w:r/>
-      <w:r>
-        <w:rPr>
-          <w:sz w:val="28"/>
-          <w:szCs w:val="28"/>
-          <w:highlight w:val="none"/>
-        </w:rPr>
+        <w:t xml:space="preserve">рисунке 9 [7].</w:t>
       </w:r>
       <w:r>
         <w:rPr>
@@ -12090,7 +12082,31 @@
           <w:szCs w:val="28"/>
           <w:highlight w:val="none"/>
         </w:rPr>
-        <w:t xml:space="preserve">В случае задания на описание устройства с помощью языка Verilog, в поле LevelsData.question заносится код теста устройства на языке Verilog (т.н. «testbench», см. </w:t>
+        <w:t xml:space="preserve">В случае задания на описание устройства с помощью языка Verilog, в поле LevelsData.question заносится код теста устройства на языке Verilog (т.н. «testbench»,</w:t>
+      </w:r>
+      <w:r>
+        <w:rPr>
+          <w:sz w:val="28"/>
+          <w:szCs w:val="28"/>
+          <w:highlight w:val="yellow"/>
+        </w:rPr>
+        <w:t xml:space="preserve"> см. </w:t>
+      </w:r>
+      <w:r>
+        <w:rPr>
+          <w:sz w:val="28"/>
+          <w:szCs w:val="28"/>
+          <w:highlight w:val="yellow"/>
+        </w:rPr>
+        <w:t xml:space="preserve">приложение </w:t>
+      </w:r>
+      <w:r>
+        <w:rPr>
+          <w:sz w:val="28"/>
+          <w:szCs w:val="28"/>
+          <w:highlight w:val="yellow"/>
+        </w:rPr>
+        <w:t xml:space="preserve">Б</w:t>
       </w:r>
       <w:r>
         <w:rPr>
@@ -12098,7 +12114,7 @@
           <w:szCs w:val="28"/>
           <w:highlight w:val="none"/>
         </w:rPr>
-        <w:t xml:space="preserve">приложение </w:t>
+        <w:t xml:space="preserve">), а в поле </w:t>
       </w:r>
       <w:r>
         <w:rPr>
@@ -12106,29 +12122,7 @@
           <w:szCs w:val="28"/>
           <w:highlight w:val="none"/>
         </w:rPr>
-        <w:t xml:space="preserve">Б</w:t>
-      </w:r>
-      <w:r>
-        <w:rPr>
-          <w:sz w:val="28"/>
-          <w:szCs w:val="28"/>
-          <w:highlight w:val="none"/>
-        </w:rPr>
-        <w:t xml:space="preserve">), а в поле </w:t>
-      </w:r>
-      <w:r>
-        <w:rPr>
-          <w:sz w:val="28"/>
-          <w:szCs w:val="28"/>
-          <w:highlight w:val="none"/>
-        </w:rPr>
         <w:t xml:space="preserve">LevelsData.answer — описание временной диаграммы корректно описанного устройства в формате wavedrom (см. раздел «Генератор wavedrom-диаграмм»).</w:t>
-      </w:r>
-      <w:r>
-        <w:rPr>
-          <w:sz w:val="28"/>
-          <w:szCs w:val="28"/>
-        </w:rPr>
       </w:r>
       <w:r/>
       <w:r>
@@ -12580,7 +12574,7 @@
           <w:szCs w:val="28"/>
           <w:highlight w:val="none"/>
         </w:rPr>
-        <w:t xml:space="preserve">Интрефейсы IReadable, IUpdatable и т.п. позволяют взаимодействовать с любым типом сущностей по одному и тому же алгоритму [3].</w:t>
+        <w:t xml:space="preserve">Интрефейсы IReadable, IUpdatable и т.п. позволяют взаимодействовать с любым типом сущностей по одному и тому же алгоритму [8].</w:t>
       </w:r>
       <w:r>
         <w:rPr>
@@ -14729,7 +14723,7 @@
           <w:szCs w:val="28"/>
           <w:highlight w:val="none"/>
         </w:rPr>
-        <w:t xml:space="preserve">16 [4]</w:t>
+        <w:t xml:space="preserve">16 [9]</w:t>
       </w:r>
       <w:r>
         <w:rPr>
@@ -15399,7 +15393,7 @@
           <w:szCs w:val="28"/>
           <w:highlight w:val="none"/>
         </w:rPr>
-        <w:t xml:space="preserve"> в формат движка Wavedrom [5]. Данный движок позволяет визуализировать временные диаграммы посредством http-запроса, содержащего описание сигнала, к специальному интернет-сервису. </w:t>
+        <w:t xml:space="preserve"> в формат движка Wavedrom [10]. Данный движок позволяет визуализировать временные диаграммы посредством http-запроса, содержащего описание сигнала, к специальному интернет-сервису. </w:t>
       </w:r>
       <w:r>
         <w:rPr>
@@ -18962,32 +18956,6 @@
     </w:p>
     <w:p>
       <w:pPr>
-        <w:spacing w:line="360" w:lineRule="auto"/>
-        <w:rPr>
-          <w:sz w:val="28"/>
-          <w:szCs w:val="28"/>
-          <w:highlight w:val="cyan"/>
-        </w:rPr>
-      </w:pPr>
-      <w:r>
-        <w:rPr>
-          <w:sz w:val="28"/>
-          <w:szCs w:val="28"/>
-          <w:highlight w:val="cyan"/>
-        </w:rPr>
-        <w:t xml:space="preserve">(Из главы 1)</w:t>
-      </w:r>
-      <w:r>
-        <w:rPr>
-          <w:sz w:val="28"/>
-          <w:szCs w:val="28"/>
-          <w:highlight w:val="cyan"/>
-        </w:rPr>
-      </w:r>
-      <w:r/>
-    </w:p>
-    <w:p>
-      <w:pPr>
         <w:pStyle w:val="953"/>
         <w:numPr>
           <w:ilvl w:val="0"/>
@@ -18998,12 +18966,14 @@
         <w:rPr>
           <w:sz w:val="28"/>
           <w:szCs w:val="28"/>
-        </w:rPr>
-      </w:pPr>
-      <w:r>
-        <w:rPr>
-          <w:sz w:val="28"/>
-          <w:szCs w:val="28"/>
+          <w:highlight w:val="none"/>
+        </w:rPr>
+      </w:pPr>
+      <w:r>
+        <w:rPr>
+          <w:sz w:val="28"/>
+          <w:szCs w:val="28"/>
+          <w:highlight w:val="none"/>
         </w:rPr>
         <w:t xml:space="preserve">Мовчан И. Н. Роль контроля в обучении студентов вуза // Психология и педагогика: методика и проблемы практического применения. 2008. №1. URL: https://cyberleninka.ru/article/n/rol-kontrolya-v-obuchenii-studentov-vuza (дата обращения: 04.10.2022).</w:t>
       </w:r>
@@ -19011,74 +18981,14 @@
         <w:rPr>
           <w:sz w:val="28"/>
           <w:szCs w:val="28"/>
-        </w:rPr>
-      </w:r>
-      <w:r/>
-    </w:p>
-    <w:p>
-      <w:pPr>
-        <w:pStyle w:val="953"/>
-        <w:numPr>
-          <w:ilvl w:val="0"/>
-          <w:numId w:val="35"/>
-        </w:numPr>
-        <w:ind w:left="709" w:right="0" w:hanging="709"/>
-        <w:spacing w:line="360" w:lineRule="auto"/>
-        <w:rPr>
-          <w:sz w:val="28"/>
-          <w:szCs w:val="28"/>
-        </w:rPr>
-      </w:pPr>
-      <w:r>
-        <w:rPr>
-          <w:sz w:val="28"/>
-          <w:szCs w:val="28"/>
-        </w:rPr>
-        <w:t xml:space="preserve">Adrien P. The Use of IDEF</w:t>
-      </w:r>
-      <w:r>
-        <w:rPr>
-          <w:sz w:val="28"/>
-          <w:szCs w:val="28"/>
-        </w:rPr>
-        <w:t xml:space="preserve">0 for the Design and Specification of Methodologies / P. Adrien // Researchgate : электронный журнал. – URL: https://www.researchgate.net/publication/2447898_The_Use_of_IDEF0_for_the_Design_and_Specification_of_Methodologies. – Дата публикации: 01.10.1998.</w:t>
-      </w:r>
-      <w:r>
-        <w:rPr>
-          <w:sz w:val="28"/>
-          <w:szCs w:val="28"/>
-        </w:rPr>
-      </w:r>
-      <w:r/>
-    </w:p>
-    <w:p>
-      <w:pPr>
-        <w:pStyle w:val="953"/>
-        <w:numPr>
-          <w:ilvl w:val="0"/>
-          <w:numId w:val="35"/>
-        </w:numPr>
-        <w:ind w:left="709" w:right="0" w:hanging="709"/>
-        <w:spacing w:line="360" w:lineRule="auto"/>
-        <w:rPr>
-          <w:sz w:val="28"/>
-          <w:szCs w:val="28"/>
-        </w:rPr>
-      </w:pPr>
-      <w:r>
-        <w:rPr>
-          <w:sz w:val="28"/>
-          <w:szCs w:val="28"/>
-        </w:rPr>
-        <w:t xml:space="preserve">C4model [Электронный ресурс]. – URL: https://c4model.com/ (дата обращения: 15.10.2022)</w:t>
-      </w:r>
-      <w:r>
-        <w:rPr>
-          <w:sz w:val="28"/>
-          <w:szCs w:val="28"/>
-        </w:rPr>
-      </w:r>
-      <w:r/>
+          <w:highlight w:val="none"/>
+        </w:rPr>
+      </w:r>
+      <w:r>
+        <w:rPr>
+          <w:highlight w:val="none"/>
+        </w:rPr>
+      </w:r>
     </w:p>
     <w:p>
       <w:pPr>
@@ -19226,108 +19136,123 @@
     </w:p>
     <w:p>
       <w:pPr>
-        <w:shd w:val="nil"/>
-        <w:rPr>
-          <w:sz w:val="28"/>
-          <w:szCs w:val="28"/>
-        </w:rPr>
-      </w:pPr>
-      <w:r>
-        <w:rPr>
-          <w:sz w:val="28"/>
-          <w:szCs w:val="28"/>
-        </w:rPr>
-        <w:br w:type="page" w:clear="all"/>
-      </w:r>
-      <w:r>
-        <w:rPr>
-          <w:sz w:val="28"/>
-          <w:szCs w:val="28"/>
-        </w:rPr>
-      </w:r>
-      <w:r>
-        <w:rPr>
-          <w:sz w:val="28"/>
-          <w:szCs w:val="28"/>
+        <w:pStyle w:val="953"/>
+        <w:numPr>
+          <w:ilvl w:val="0"/>
+          <w:numId w:val="35"/>
+        </w:numPr>
+        <w:ind w:left="709" w:right="0" w:hanging="709"/>
+        <w:spacing w:line="360" w:lineRule="auto"/>
+      </w:pPr>
+      <w:r>
+        <w:rPr>
           <w:highlight w:val="none"/>
         </w:rPr>
-      </w:r>
-      <w:r>
-        <w:rPr>
-          <w:sz w:val="28"/>
-          <w:szCs w:val="28"/>
+        <w:t xml:space="preserve">Иванова Г.С. – Технология программирования: учебник / Г.С. Иванова. – 3-е изд., стер. – М. : КНОРУС, 2016. – 334 с. – (Бакалавриат).</w:t>
+      </w:r>
+      <w:r>
+        <w:rPr>
           <w:highlight w:val="none"/>
-        </w:rPr>
-      </w:r>
-      <w:r>
-        <w:rPr>
-          <w:sz w:val="28"/>
-          <w:szCs w:val="28"/>
-        </w:rPr>
-      </w:r>
-      <w:r>
-        <w:rPr>
-          <w:sz w:val="28"/>
-          <w:szCs w:val="28"/>
-          <w:highlight w:val="none"/>
-        </w:rPr>
-      </w:r>
-      <w:r>
-        <w:rPr>
-          <w:sz w:val="28"/>
-          <w:szCs w:val="28"/>
-          <w:highlight w:val="none"/>
-        </w:rPr>
-      </w:r>
-      <w:r/>
-      <w:r>
-        <w:rPr>
-          <w:sz w:val="28"/>
-          <w:szCs w:val="28"/>
         </w:rPr>
       </w:r>
     </w:p>
     <w:p>
       <w:pPr>
+        <w:pStyle w:val="953"/>
+        <w:numPr>
+          <w:ilvl w:val="0"/>
+          <w:numId w:val="35"/>
+        </w:numPr>
+        <w:ind w:left="709" w:right="0" w:hanging="709"/>
         <w:spacing w:line="360" w:lineRule="auto"/>
         <w:rPr>
-          <w:sz w:val="28"/>
-          <w:szCs w:val="28"/>
-          <w:highlight w:val="cyan"/>
-        </w:rPr>
-      </w:pPr>
-      <w:r>
-        <w:rPr>
-          <w:sz w:val="28"/>
-          <w:szCs w:val="28"/>
-          <w:highlight w:val="cyan"/>
-        </w:rPr>
-        <w:t xml:space="preserve">(Из главы 2)</w:t>
-      </w:r>
-      <w:r>
-        <w:rPr>
-          <w:sz w:val="28"/>
-          <w:szCs w:val="28"/>
-          <w:highlight w:val="cyan"/>
+          <w:rFonts w:ascii="Times New Roman" w:hAnsi="Times New Roman" w:eastAsia="Times New Roman" w:cs="Times New Roman"/>
+          <w:color w:val="000000"/>
+          <w:sz w:val="28"/>
+          <w:szCs w:val="28"/>
+        </w:rPr>
+      </w:pPr>
+      <w:r>
+        <w:rPr>
+          <w:highlight w:val="none"/>
+        </w:rPr>
+      </w:r>
+      <w:r>
+        <w:rPr>
+          <w:highlight w:val="none"/>
+        </w:rPr>
+      </w:r>
+      <w:r>
+        <w:rPr>
+          <w:sz w:val="28"/>
+          <w:szCs w:val="28"/>
+        </w:rPr>
+      </w:r>
+      <w:r>
+        <w:rPr>
+          <w:sz w:val="28"/>
+          <w:szCs w:val="28"/>
+          <w:highlight w:val="none"/>
+        </w:rPr>
+      </w:r>
+      <w:r>
+        <w:rPr>
+          <w:sz w:val="28"/>
+          <w:szCs w:val="28"/>
+        </w:rPr>
+      </w:r>
+      <w:r>
+        <w:rPr>
+          <w:sz w:val="28"/>
+          <w:szCs w:val="28"/>
+          <w:highlight w:val="none"/>
+        </w:rPr>
+      </w:r>
+      <w:r>
+        <w:rPr>
+          <w:sz w:val="28"/>
+          <w:szCs w:val="28"/>
+          <w:highlight w:val="none"/>
         </w:rPr>
       </w:r>
       <w:r/>
+      <w:r>
+        <w:rPr>
+          <w:sz w:val="28"/>
+          <w:szCs w:val="28"/>
+        </w:rPr>
+      </w:r>
+      <w:r>
+        <w:rPr>
+          <w:rFonts w:ascii="Times New Roman" w:hAnsi="Times New Roman" w:eastAsia="Times New Roman" w:cs="Times New Roman"/>
+          <w:color w:val="000000"/>
+          <w:sz w:val="28"/>
+          <w:szCs w:val="28"/>
+        </w:rPr>
+        <w:t xml:space="preserve">C4model [Электронный ресурс]. — URL: https://c4model.com/ (дата обращения: 01.02.2023).</w:t>
+      </w:r>
+      <w:r>
+        <w:rPr>
+          <w:sz w:val="28"/>
+          <w:szCs w:val="28"/>
+        </w:rPr>
+      </w:r>
     </w:p>
     <w:p>
       <w:pPr>
-        <w:pStyle w:val="759"/>
+        <w:pStyle w:val="953"/>
         <w:numPr>
           <w:ilvl w:val="0"/>
-          <w:numId w:val="34"/>
+          <w:numId w:val="35"/>
         </w:numPr>
-        <w:ind w:right="0"/>
-        <w:spacing w:before="240" w:after="0" w:line="360" w:lineRule="auto"/>
-        <w:pBdr>
-          <w:top w:val="none" w:color="000000" w:sz="4" w:space="0"/>
-          <w:left w:val="none" w:color="000000" w:sz="4" w:space="0"/>
-          <w:bottom w:val="none" w:color="000000" w:sz="4" w:space="0"/>
-          <w:right w:val="none" w:color="000000" w:sz="4" w:space="0"/>
-        </w:pBdr>
+        <w:ind w:left="709" w:right="0" w:hanging="709"/>
+        <w:spacing w:line="360" w:lineRule="auto"/>
+        <w:rPr>
+          <w:rFonts w:ascii="Times New Roman" w:hAnsi="Times New Roman" w:eastAsia="Times New Roman" w:cs="Times New Roman"/>
+          <w:sz w:val="28"/>
+          <w:szCs w:val="28"/>
+          <w:highlight w:val="none"/>
+        </w:rPr>
       </w:pPr>
       <w:r>
         <w:rPr>
@@ -19336,32 +19261,92 @@
           <w:sz w:val="28"/>
           <w:szCs w:val="28"/>
         </w:rPr>
-        <w:t xml:space="preserve">C4model [Электронный ресурс]. — URL: https://c4model.com/ (дата обращения: 01.02.2023).</w:t>
-      </w:r>
-      <w:r>
-        <w:rPr>
-          <w:sz w:val="28"/>
-          <w:szCs w:val="28"/>
-        </w:rPr>
-      </w:r>
-      <w:r/>
+      </w:r>
+      <w:r>
+        <w:rPr>
+          <w:rFonts w:ascii="Times New Roman" w:hAnsi="Times New Roman" w:eastAsia="Times New Roman" w:cs="Times New Roman"/>
+          <w:sz w:val="28"/>
+          <w:szCs w:val="28"/>
+          <w:highlight w:val="none"/>
+        </w:rPr>
+        <w:t xml:space="preserve">Medium — Полиморфизм с интерфейсами в Golang </w:t>
+      </w:r>
+      <w:r>
+        <w:rPr>
+          <w:rFonts w:ascii="Times New Roman" w:hAnsi="Times New Roman" w:eastAsia="Times New Roman" w:cs="Times New Roman"/>
+          <w:color w:val="000000"/>
+          <w:sz w:val="28"/>
+          <w:szCs w:val="28"/>
+        </w:rPr>
+        <w:t xml:space="preserve">[Электронный ресурс].</w:t>
+      </w:r>
+      <w:r>
+        <w:rPr>
+          <w:rFonts w:ascii="Times New Roman" w:hAnsi="Times New Roman" w:eastAsia="Times New Roman" w:cs="Times New Roman"/>
+          <w:sz w:val="28"/>
+          <w:szCs w:val="28"/>
+          <w:highlight w:val="none"/>
+        </w:rPr>
+        <w:t xml:space="preserve"> — URL: https://clck.ru/33Vd5g (дата обращения: 05.02.2023).</w:t>
+      </w:r>
+      <w:r>
+        <w:rPr>
+          <w:sz w:val="28"/>
+          <w:szCs w:val="28"/>
+        </w:rPr>
+      </w:r>
     </w:p>
     <w:p>
       <w:pPr>
-        <w:pStyle w:val="759"/>
+        <w:pStyle w:val="953"/>
         <w:numPr>
           <w:ilvl w:val="0"/>
-          <w:numId w:val="34"/>
+          <w:numId w:val="35"/>
         </w:numPr>
-        <w:ind w:right="0"/>
-        <w:spacing w:before="240" w:after="0" w:line="360" w:lineRule="auto"/>
-        <w:pBdr>
-          <w:top w:val="none" w:color="000000" w:sz="4" w:space="0"/>
-          <w:left w:val="none" w:color="000000" w:sz="4" w:space="0"/>
-          <w:bottom w:val="none" w:color="000000" w:sz="4" w:space="0"/>
-          <w:right w:val="none" w:color="000000" w:sz="4" w:space="0"/>
-        </w:pBdr>
-      </w:pPr>
+        <w:ind w:left="709" w:right="0" w:hanging="709"/>
+        <w:spacing w:line="360" w:lineRule="auto"/>
+        <w:rPr>
+          <w:rFonts w:ascii="Times New Roman" w:hAnsi="Times New Roman" w:eastAsia="Times New Roman" w:cs="Times New Roman"/>
+          <w:sz w:val="28"/>
+          <w:szCs w:val="28"/>
+          <w:highlight w:val="none"/>
+        </w:rPr>
+      </w:pPr>
+      <w:r>
+        <w:rPr>
+          <w:rFonts w:ascii="Times New Roman" w:hAnsi="Times New Roman" w:eastAsia="Times New Roman" w:cs="Times New Roman"/>
+          <w:sz w:val="28"/>
+          <w:szCs w:val="28"/>
+          <w:highlight w:val="none"/>
+        </w:rPr>
+      </w:r>
+      <w:r>
+        <w:rPr>
+          <w:rFonts w:ascii="Times New Roman" w:hAnsi="Times New Roman" w:eastAsia="Times New Roman" w:cs="Times New Roman"/>
+          <w:sz w:val="28"/>
+          <w:szCs w:val="28"/>
+          <w:highlight w:val="none"/>
+        </w:rPr>
+        <w:t xml:space="preserve">ReadTheDocs — </w:t>
+      </w:r>
+      <w:r>
+        <w:rPr>
+          <w:rFonts w:ascii="Times New Roman" w:hAnsi="Times New Roman" w:eastAsia="Times New Roman" w:cs="Times New Roman"/>
+          <w:sz w:val="28"/>
+          <w:szCs w:val="28"/>
+          <w:highlight w:val="none"/>
+        </w:rPr>
+        <w:t xml:space="preserve">pyDigitalWaveTools’s documentation</w:t>
+      </w:r>
+      <w:r>
+        <w:rPr>
+          <w:rFonts w:ascii="Times New Roman" w:hAnsi="Times New Roman" w:eastAsia="Times New Roman" w:cs="Times New Roman"/>
+          <w:sz w:val="28"/>
+          <w:szCs w:val="28"/>
+          <w:highlight w:val="none"/>
+        </w:rPr>
+        <w:t xml:space="preserve"> </w:t>
+      </w:r>
       <w:r>
         <w:rPr>
           <w:rFonts w:ascii="Times New Roman" w:hAnsi="Times New Roman" w:eastAsia="Times New Roman" w:cs="Times New Roman"/>
@@ -19369,6 +19354,90 @@
           <w:sz w:val="28"/>
           <w:szCs w:val="28"/>
         </w:rPr>
+        <w:t xml:space="preserve">[Электронный ресурс].</w:t>
+      </w:r>
+      <w:r>
+        <w:rPr>
+          <w:rFonts w:ascii="Times New Roman" w:hAnsi="Times New Roman" w:eastAsia="Times New Roman" w:cs="Times New Roman"/>
+          <w:sz w:val="28"/>
+          <w:szCs w:val="28"/>
+          <w:highlight w:val="none"/>
+        </w:rPr>
+        <w:t xml:space="preserve"> — URL: </w:t>
+      </w:r>
+      <w:r>
+        <w:rPr>
+          <w:rFonts w:ascii="Times New Roman" w:hAnsi="Times New Roman" w:eastAsia="Times New Roman" w:cs="Times New Roman"/>
+          <w:sz w:val="28"/>
+          <w:szCs w:val="28"/>
+          <w:highlight w:val="none"/>
+        </w:rPr>
+        <w:t xml:space="preserve">https://pydigitalwavetools.readthedocs.io/en/latest/</w:t>
+      </w:r>
+      <w:r>
+        <w:rPr>
+          <w:rFonts w:ascii="Times New Roman" w:hAnsi="Times New Roman" w:eastAsia="Times New Roman" w:cs="Times New Roman"/>
+          <w:sz w:val="28"/>
+          <w:szCs w:val="28"/>
+          <w:highlight w:val="none"/>
+        </w:rPr>
+        <w:t xml:space="preserve"> (дата обращения: 09.02.2023).</w:t>
+      </w:r>
+      <w:r>
+        <w:rPr>
+          <w:sz w:val="28"/>
+          <w:szCs w:val="28"/>
+        </w:rPr>
+      </w:r>
+    </w:p>
+    <w:p>
+      <w:pPr>
+        <w:pStyle w:val="953"/>
+        <w:numPr>
+          <w:ilvl w:val="0"/>
+          <w:numId w:val="35"/>
+        </w:numPr>
+        <w:ind w:left="709" w:right="0" w:hanging="709"/>
+        <w:spacing w:line="360" w:lineRule="auto"/>
+        <w:rPr>
+          <w:sz w:val="28"/>
+          <w:szCs w:val="28"/>
+        </w:rPr>
+      </w:pPr>
+      <w:r>
+        <w:rPr>
+          <w:rFonts w:ascii="Times New Roman" w:hAnsi="Times New Roman" w:eastAsia="Times New Roman" w:cs="Times New Roman"/>
+          <w:sz w:val="28"/>
+          <w:szCs w:val="28"/>
+          <w:highlight w:val="none"/>
+        </w:rPr>
+      </w:r>
+      <w:r>
+        <w:rPr>
+          <w:rFonts w:ascii="Times New Roman" w:hAnsi="Times New Roman" w:eastAsia="Times New Roman" w:cs="Times New Roman"/>
+          <w:sz w:val="28"/>
+          <w:szCs w:val="28"/>
+          <w:highlight w:val="none"/>
+        </w:rPr>
+        <w:t xml:space="preserve">WaveDrom — </w:t>
+      </w:r>
+      <w:r>
+        <w:rPr>
+          <w:rFonts w:ascii="Times New Roman" w:hAnsi="Times New Roman" w:eastAsia="Times New Roman" w:cs="Times New Roman"/>
+          <w:sz w:val="28"/>
+          <w:szCs w:val="28"/>
+          <w:highlight w:val="none"/>
+        </w:rPr>
+        <w:t xml:space="preserve">Hitchhiker's Guide to the WaveDrom</w:t>
+      </w:r>
+      <w:r>
+        <w:rPr>
+          <w:rFonts w:ascii="Times New Roman" w:hAnsi="Times New Roman" w:eastAsia="Times New Roman" w:cs="Times New Roman"/>
+          <w:sz w:val="28"/>
+          <w:szCs w:val="28"/>
+          <w:highlight w:val="none"/>
+        </w:rPr>
+        <w:t xml:space="preserve"> </w:t>
       </w:r>
       <w:r>
         <w:rPr>
@@ -19376,44 +19445,27 @@
           <w:color w:val="000000"/>
           <w:sz w:val="28"/>
           <w:szCs w:val="28"/>
+        </w:rPr>
+        <w:t xml:space="preserve">[Электронный ресурс].</w:t>
+      </w:r>
+      <w:r>
+        <w:rPr>
+          <w:rFonts w:ascii="Times New Roman" w:hAnsi="Times New Roman" w:eastAsia="Times New Roman" w:cs="Times New Roman"/>
+          <w:sz w:val="28"/>
+          <w:szCs w:val="28"/>
           <w:highlight w:val="none"/>
         </w:rPr>
-        <w:t xml:space="preserve">Иванова Г.С. – Технология программирования: учебник / Г.С. Иванова. – 3-е изд., </w:t>
+        <w:t xml:space="preserve"> — URL: </w:t>
       </w:r>
       <w:r>
         <w:rPr>
           <w:rFonts w:ascii="Times New Roman" w:hAnsi="Times New Roman" w:eastAsia="Times New Roman" w:cs="Times New Roman"/>
-          <w:color w:val="000000"/>
           <w:sz w:val="28"/>
           <w:szCs w:val="28"/>
           <w:highlight w:val="none"/>
         </w:rPr>
-        <w:t xml:space="preserve">стер. – М. : КНОРУС, 2016. – 334 с. – (Бакалавриат).</w:t>
-      </w:r>
-      <w:r>
-        <w:rPr>
-          <w:sz w:val="28"/>
-          <w:szCs w:val="28"/>
-        </w:rPr>
-      </w:r>
-      <w:r/>
-    </w:p>
-    <w:p>
-      <w:pPr>
-        <w:pStyle w:val="759"/>
-        <w:numPr>
-          <w:ilvl w:val="0"/>
-          <w:numId w:val="34"/>
-        </w:numPr>
-        <w:ind w:right="0"/>
-        <w:spacing w:before="240" w:after="0" w:line="360" w:lineRule="auto"/>
-        <w:pBdr>
-          <w:top w:val="none" w:color="000000" w:sz="4" w:space="0"/>
-          <w:left w:val="none" w:color="000000" w:sz="4" w:space="0"/>
-          <w:bottom w:val="none" w:color="000000" w:sz="4" w:space="0"/>
-          <w:right w:val="none" w:color="000000" w:sz="4" w:space="0"/>
-        </w:pBdr>
-      </w:pPr>
+        <w:t xml:space="preserve">https://wavedrom.com/tutorial.html</w:t>
+      </w:r>
       <w:r>
         <w:rPr>
           <w:rFonts w:ascii="Times New Roman" w:hAnsi="Times New Roman" w:eastAsia="Times New Roman" w:cs="Times New Roman"/>
@@ -19421,207 +19473,12 @@
           <w:szCs w:val="28"/>
           <w:highlight w:val="none"/>
         </w:rPr>
-      </w:r>
-      <w:r>
-        <w:rPr>
-          <w:rFonts w:ascii="Times New Roman" w:hAnsi="Times New Roman" w:eastAsia="Times New Roman" w:cs="Times New Roman"/>
-          <w:sz w:val="28"/>
-          <w:szCs w:val="28"/>
-          <w:highlight w:val="none"/>
-        </w:rPr>
-        <w:t xml:space="preserve">Medium — Полиморфизм с интерфейсами в Golang </w:t>
-      </w:r>
-      <w:r>
-        <w:rPr>
-          <w:rFonts w:ascii="Times New Roman" w:hAnsi="Times New Roman" w:eastAsia="Times New Roman" w:cs="Times New Roman"/>
-          <w:color w:val="000000"/>
-          <w:sz w:val="28"/>
-          <w:szCs w:val="28"/>
-        </w:rPr>
-        <w:t xml:space="preserve">[Электронный ресурс].</w:t>
-      </w:r>
-      <w:r>
-        <w:rPr>
-          <w:rFonts w:ascii="Times New Roman" w:hAnsi="Times New Roman" w:eastAsia="Times New Roman" w:cs="Times New Roman"/>
-          <w:sz w:val="28"/>
-          <w:szCs w:val="28"/>
-          <w:highlight w:val="none"/>
-        </w:rPr>
-        <w:t xml:space="preserve"> — URL: https://clck.ru/33Vd5g (дата обращения: 05.02.2023).</w:t>
-      </w:r>
-      <w:r>
-        <w:rPr>
-          <w:sz w:val="28"/>
-          <w:szCs w:val="28"/>
-        </w:rPr>
-      </w:r>
-      <w:r/>
-    </w:p>
-    <w:p>
-      <w:pPr>
-        <w:pStyle w:val="759"/>
-        <w:numPr>
-          <w:ilvl w:val="0"/>
-          <w:numId w:val="34"/>
-        </w:numPr>
-        <w:ind w:right="0"/>
-        <w:spacing w:before="240" w:after="0" w:line="360" w:lineRule="auto"/>
-        <w:pBdr>
-          <w:top w:val="none" w:color="000000" w:sz="4" w:space="0"/>
-          <w:left w:val="none" w:color="000000" w:sz="4" w:space="0"/>
-          <w:bottom w:val="none" w:color="000000" w:sz="4" w:space="0"/>
-          <w:right w:val="none" w:color="000000" w:sz="4" w:space="0"/>
-        </w:pBdr>
-      </w:pPr>
-      <w:r>
-        <w:rPr>
-          <w:rFonts w:ascii="Times New Roman" w:hAnsi="Times New Roman" w:eastAsia="Times New Roman" w:cs="Times New Roman"/>
-          <w:sz w:val="28"/>
-          <w:szCs w:val="28"/>
-          <w:highlight w:val="none"/>
-        </w:rPr>
-        <w:t xml:space="preserve">ReadTheDocs — </w:t>
-      </w:r>
-      <w:r>
-        <w:rPr>
-          <w:rFonts w:ascii="Times New Roman" w:hAnsi="Times New Roman" w:eastAsia="Times New Roman" w:cs="Times New Roman"/>
-          <w:sz w:val="28"/>
-          <w:szCs w:val="28"/>
-          <w:highlight w:val="none"/>
-        </w:rPr>
-        <w:t xml:space="preserve">pyDigitalWaveTools’s documentation</w:t>
-      </w:r>
-      <w:r>
-        <w:rPr>
-          <w:rFonts w:ascii="Times New Roman" w:hAnsi="Times New Roman" w:eastAsia="Times New Roman" w:cs="Times New Roman"/>
-          <w:sz w:val="28"/>
-          <w:szCs w:val="28"/>
-          <w:highlight w:val="none"/>
-        </w:rPr>
-        <w:t xml:space="preserve"> </w:t>
-      </w:r>
-      <w:r>
-        <w:rPr>
-          <w:rFonts w:ascii="Times New Roman" w:hAnsi="Times New Roman" w:eastAsia="Times New Roman" w:cs="Times New Roman"/>
-          <w:color w:val="000000"/>
-          <w:sz w:val="28"/>
-          <w:szCs w:val="28"/>
-        </w:rPr>
-        <w:t xml:space="preserve">[Электронный ресурс].</w:t>
-      </w:r>
-      <w:r>
-        <w:rPr>
-          <w:rFonts w:ascii="Times New Roman" w:hAnsi="Times New Roman" w:eastAsia="Times New Roman" w:cs="Times New Roman"/>
-          <w:sz w:val="28"/>
-          <w:szCs w:val="28"/>
-          <w:highlight w:val="none"/>
-        </w:rPr>
-        <w:t xml:space="preserve"> — URL: </w:t>
-      </w:r>
-      <w:r>
-        <w:rPr>
-          <w:rFonts w:ascii="Times New Roman" w:hAnsi="Times New Roman" w:eastAsia="Times New Roman" w:cs="Times New Roman"/>
-          <w:sz w:val="28"/>
-          <w:szCs w:val="28"/>
-          <w:highlight w:val="none"/>
-        </w:rPr>
-        <w:t xml:space="preserve">https://pydigitalwavetools.readthedocs.io/en/latest/</w:t>
-      </w:r>
-      <w:r>
-        <w:rPr>
-          <w:rFonts w:ascii="Times New Roman" w:hAnsi="Times New Roman" w:eastAsia="Times New Roman" w:cs="Times New Roman"/>
-          <w:sz w:val="28"/>
-          <w:szCs w:val="28"/>
-          <w:highlight w:val="none"/>
-        </w:rPr>
-        <w:t xml:space="preserve"> (дата обращения: 09.02.2023).</w:t>
-      </w:r>
-      <w:r>
-        <w:rPr>
-          <w:sz w:val="28"/>
-          <w:szCs w:val="28"/>
-        </w:rPr>
-      </w:r>
-      <w:r/>
-    </w:p>
-    <w:p>
-      <w:pPr>
-        <w:jc w:val="center"/>
-        <w:spacing w:line="360" w:lineRule="auto"/>
-        <w:rPr>
-          <w:sz w:val="28"/>
-          <w:szCs w:val="28"/>
-        </w:rPr>
-      </w:pPr>
-      <w:r>
-        <w:rPr>
-          <w:rFonts w:ascii="Times New Roman" w:hAnsi="Times New Roman" w:eastAsia="Times New Roman" w:cs="Times New Roman"/>
-          <w:sz w:val="28"/>
-          <w:szCs w:val="28"/>
-          <w:highlight w:val="none"/>
-        </w:rPr>
-        <w:t xml:space="preserve">WaveDrom — </w:t>
-      </w:r>
-      <w:r>
-        <w:rPr>
-          <w:rFonts w:ascii="Times New Roman" w:hAnsi="Times New Roman" w:eastAsia="Times New Roman" w:cs="Times New Roman"/>
-          <w:sz w:val="28"/>
-          <w:szCs w:val="28"/>
-          <w:highlight w:val="none"/>
-        </w:rPr>
-        <w:t xml:space="preserve">Hitchhiker's Guide to the WaveDrom</w:t>
-      </w:r>
-      <w:r>
-        <w:rPr>
-          <w:rFonts w:ascii="Times New Roman" w:hAnsi="Times New Roman" w:eastAsia="Times New Roman" w:cs="Times New Roman"/>
-          <w:sz w:val="28"/>
-          <w:szCs w:val="28"/>
-          <w:highlight w:val="none"/>
-        </w:rPr>
-        <w:t xml:space="preserve"> </w:t>
-      </w:r>
-      <w:r>
-        <w:rPr>
-          <w:rFonts w:ascii="Times New Roman" w:hAnsi="Times New Roman" w:eastAsia="Times New Roman" w:cs="Times New Roman"/>
-          <w:color w:val="000000"/>
-          <w:sz w:val="28"/>
-          <w:szCs w:val="28"/>
-        </w:rPr>
-        <w:t xml:space="preserve">[Электронный ресурс].</w:t>
-      </w:r>
-      <w:r>
-        <w:rPr>
-          <w:rFonts w:ascii="Times New Roman" w:hAnsi="Times New Roman" w:eastAsia="Times New Roman" w:cs="Times New Roman"/>
-          <w:sz w:val="28"/>
-          <w:szCs w:val="28"/>
-          <w:highlight w:val="none"/>
-        </w:rPr>
-        <w:t xml:space="preserve"> — URL: </w:t>
-      </w:r>
-      <w:r>
-        <w:rPr>
-          <w:rFonts w:ascii="Times New Roman" w:hAnsi="Times New Roman" w:eastAsia="Times New Roman" w:cs="Times New Roman"/>
-          <w:sz w:val="28"/>
-          <w:szCs w:val="28"/>
-          <w:highlight w:val="none"/>
-        </w:rPr>
-        <w:t xml:space="preserve">https://wavedrom.com/tutorial.html</w:t>
-      </w:r>
-      <w:r>
-        <w:rPr>
-          <w:rFonts w:ascii="Times New Roman" w:hAnsi="Times New Roman" w:eastAsia="Times New Roman" w:cs="Times New Roman"/>
-          <w:sz w:val="28"/>
-          <w:szCs w:val="28"/>
-          <w:highlight w:val="none"/>
-        </w:rPr>
         <w:t xml:space="preserve"> (дата обращения: 11.02.2023).</w:t>
       </w:r>
       <w:r>
         <w:rPr>
-          <w:rStyle w:val="745"/>
-          <w:sz w:val="28"/>
-          <w:szCs w:val="28"/>
-          <w:highlight w:val="none"/>
+          <w:sz w:val="28"/>
+          <w:szCs w:val="28"/>
         </w:rPr>
       </w:r>
       <w:r/>
@@ -28282,6 +28139,113 @@
         <w:tabs>
           <w:tab w:val="num" w:pos="0" w:leader="none"/>
         </w:tabs>
+      </w:pPr>
+    </w:lvl>
+  </w:abstractNum>
+  <w:abstractNum w:abstractNumId="35">
+    <w:multiLevelType w:val="hybridMultilevel"/>
+    <w:lvl w:ilvl="0">
+      <w:start w:val="1"/>
+      <w:numFmt w:val="decimal"/>
+      <w:isLgl w:val="false"/>
+      <w:suff w:val="tab"/>
+      <w:lvlText w:val="%1."/>
+      <w:lvlJc w:val="right"/>
+      <w:pPr>
+        <w:ind w:left="709" w:hanging="360"/>
+      </w:pPr>
+      <w:rPr>
+        <w:rFonts w:ascii="Times New Roman" w:hAnsi="Times New Roman" w:eastAsia="Times New Roman" w:cs="Times New Roman"/>
+        <w:color w:val="000000"/>
+        <w:sz w:val="28"/>
+      </w:rPr>
+    </w:lvl>
+    <w:lvl w:ilvl="1">
+      <w:start w:val="1"/>
+      <w:numFmt w:val="decimal"/>
+      <w:isLgl w:val="false"/>
+      <w:suff w:val="tab"/>
+      <w:lvlText w:val="%2."/>
+      <w:lvlJc w:val="right"/>
+      <w:pPr>
+        <w:ind w:left="1429" w:hanging="360"/>
+      </w:pPr>
+    </w:lvl>
+    <w:lvl w:ilvl="2">
+      <w:start w:val="1"/>
+      <w:numFmt w:val="decimal"/>
+      <w:isLgl w:val="false"/>
+      <w:suff w:val="tab"/>
+      <w:lvlText w:val="%3."/>
+      <w:lvlJc w:val="right"/>
+      <w:pPr>
+        <w:ind w:left="2149" w:hanging="180"/>
+      </w:pPr>
+    </w:lvl>
+    <w:lvl w:ilvl="3">
+      <w:start w:val="1"/>
+      <w:numFmt w:val="decimal"/>
+      <w:isLgl w:val="false"/>
+      <w:suff w:val="tab"/>
+      <w:lvlText w:val="%4."/>
+      <w:lvlJc w:val="right"/>
+      <w:pPr>
+        <w:ind w:left="2869" w:hanging="360"/>
+      </w:pPr>
+    </w:lvl>
+    <w:lvl w:ilvl="4">
+      <w:start w:val="1"/>
+      <w:numFmt w:val="decimal"/>
+      <w:isLgl w:val="false"/>
+      <w:suff w:val="tab"/>
+      <w:lvlText w:val="%5."/>
+      <w:lvlJc w:val="right"/>
+      <w:pPr>
+        <w:ind w:left="3589" w:hanging="360"/>
+      </w:pPr>
+    </w:lvl>
+    <w:lvl w:ilvl="5">
+      <w:start w:val="1"/>
+      <w:numFmt w:val="decimal"/>
+      <w:isLgl w:val="false"/>
+      <w:suff w:val="tab"/>
+      <w:lvlText w:val="%6."/>
+      <w:lvlJc w:val="right"/>
+      <w:pPr>
+        <w:ind w:left="4309" w:hanging="180"/>
+      </w:pPr>
+    </w:lvl>
+    <w:lvl w:ilvl="6">
+      <w:start w:val="1"/>
+      <w:numFmt w:val="decimal"/>
+      <w:isLgl w:val="false"/>
+      <w:suff w:val="tab"/>
+      <w:lvlText w:val="%7."/>
+      <w:lvlJc w:val="right"/>
+      <w:pPr>
+        <w:ind w:left="5029" w:hanging="360"/>
+      </w:pPr>
+    </w:lvl>
+    <w:lvl w:ilvl="7">
+      <w:start w:val="1"/>
+      <w:numFmt w:val="decimal"/>
+      <w:isLgl w:val="false"/>
+      <w:suff w:val="tab"/>
+      <w:lvlText w:val="%8."/>
+      <w:lvlJc w:val="right"/>
+      <w:pPr>
+        <w:ind w:left="5749" w:hanging="360"/>
+      </w:pPr>
+    </w:lvl>
+    <w:lvl w:ilvl="8">
+      <w:start w:val="1"/>
+      <w:numFmt w:val="decimal"/>
+      <w:isLgl w:val="false"/>
+      <w:suff w:val="tab"/>
+      <w:lvlText w:val="%9."/>
+      <w:lvlJc w:val="right"/>
+      <w:pPr>
+        <w:ind w:left="6469" w:hanging="180"/>
       </w:pPr>
     </w:lvl>
   </w:abstractNum>
@@ -28389,6 +28353,9 @@
   </w:num>
   <w:num w:numId="35">
     <w:abstractNumId w:val="34"/>
+  </w:num>
+  <w:num w:numId="36">
+    <w:abstractNumId w:val="35"/>
   </w:num>
 </w:numbering>
 </file>

</xml_diff>